<commit_message>
fixed typo in motor rotate cmd
</commit_message>
<xml_diff>
--- a/ASIP/ASIP protocol reference.docx
+++ b/ASIP/ASIP protocol reference.docx
@@ -156,7 +156,35 @@
           <w:sz w:val="20"/>
           <w:szCs w:val="20"/>
         </w:rPr>
-        <w:t>29 December 2022</w:t>
+        <w:t>26</w:t>
+      </w:r>
+      <w:r>
+        <w:rPr>
+          <w:sz w:val="20"/>
+          <w:szCs w:val="20"/>
+        </w:rPr>
+        <w:t xml:space="preserve"> </w:t>
+      </w:r>
+      <w:r>
+        <w:rPr>
+          <w:sz w:val="20"/>
+          <w:szCs w:val="20"/>
+        </w:rPr>
+        <w:t>Feb</w:t>
+      </w:r>
+      <w:r>
+        <w:rPr>
+          <w:sz w:val="20"/>
+          <w:szCs w:val="20"/>
+        </w:rPr>
+        <w:t xml:space="preserve"> 202</w:t>
+      </w:r>
+      <w:r>
+        <w:rPr>
+          <w:sz w:val="20"/>
+          <w:szCs w:val="20"/>
+        </w:rPr>
+        <w:t>3</w:t>
       </w:r>
     </w:p>
     <w:p>
@@ -223,27 +251,7 @@
           <w:sz w:val="20"/>
           <w:szCs w:val="20"/>
         </w:rPr>
-        <w:t xml:space="preserve">ASIP enables a computer to discover, configure, read and write the microcontroller's general purpose IO pins. In this sense it is similar in spirit to </w:t>
-      </w:r>
-      <w:proofErr w:type="spellStart"/>
-      <w:r>
-        <w:rPr>
-          <w:rFonts w:asciiTheme="minorHAnsi" w:hAnsiTheme="minorHAnsi" w:cstheme="minorHAnsi"/>
-          <w:color w:val="24292E"/>
-          <w:sz w:val="20"/>
-          <w:szCs w:val="20"/>
-        </w:rPr>
-        <w:t>Firmata</w:t>
-      </w:r>
-      <w:proofErr w:type="spellEnd"/>
-      <w:r>
-        <w:rPr>
-          <w:rFonts w:asciiTheme="minorHAnsi" w:hAnsiTheme="minorHAnsi" w:cstheme="minorHAnsi"/>
-          <w:color w:val="24292E"/>
-          <w:sz w:val="20"/>
-          <w:szCs w:val="20"/>
-        </w:rPr>
-        <w:t>, but differs in that it is designed to easily expose higher level service that can be implemented on Arduino.</w:t>
+        <w:t>ASIP enables a computer to discover, configure, read and write the microcontroller's general purpose IO pins. In this sense it is similar in spirit to Firmata, but differs in that it is designed to easily expose higher level service that can be implemented on Arduino.</w:t>
       </w:r>
       <w:r>
         <w:rPr>
@@ -479,7 +487,6 @@
                 <w:szCs w:val="20"/>
               </w:rPr>
             </w:pPr>
-            <w:proofErr w:type="spellStart"/>
             <w:r>
               <w:rPr>
                 <w:rFonts w:asciiTheme="minorHAnsi" w:hAnsiTheme="minorHAnsi" w:cstheme="minorHAnsi"/>
@@ -489,7 +496,6 @@
               </w:rPr>
               <w:t>asipIO.h</w:t>
             </w:r>
-            <w:proofErr w:type="spellEnd"/>
           </w:p>
         </w:tc>
       </w:tr>
@@ -542,19 +548,62 @@
                 <w:sz w:val="20"/>
                 <w:szCs w:val="20"/>
               </w:rPr>
-              <w:t>services/</w:t>
-            </w:r>
-            <w:proofErr w:type="spellStart"/>
-            <w:r>
+              <w:t>services/asipServos.h</w:t>
+            </w:r>
+          </w:p>
+        </w:tc>
+      </w:tr>
+      <w:tr>
+        <w:tc>
+          <w:tcPr>
+            <w:tcW w:w="4680" w:type="dxa"/>
+          </w:tcPr>
+          <w:p>
+            <w:pPr>
+              <w:pStyle w:val="NormalWeb"/>
+              <w:spacing w:before="0" w:beforeAutospacing="0"/>
               <w:rPr>
                 <w:rFonts w:asciiTheme="minorHAnsi" w:hAnsiTheme="minorHAnsi" w:cstheme="minorHAnsi"/>
                 <w:color w:val="24292E"/>
                 <w:sz w:val="20"/>
                 <w:szCs w:val="20"/>
               </w:rPr>
-              <w:t>asipServos.h</w:t>
-            </w:r>
-            <w:proofErr w:type="spellEnd"/>
+            </w:pPr>
+            <w:r>
+              <w:rPr>
+                <w:rFonts w:asciiTheme="minorHAnsi" w:hAnsiTheme="minorHAnsi" w:cstheme="minorHAnsi"/>
+                <w:color w:val="24292E"/>
+                <w:sz w:val="20"/>
+                <w:szCs w:val="20"/>
+              </w:rPr>
+              <w:t>Square wave tone generator</w:t>
+            </w:r>
+          </w:p>
+        </w:tc>
+        <w:tc>
+          <w:tcPr>
+            <w:tcW w:w="2790" w:type="dxa"/>
+          </w:tcPr>
+          <w:p>
+            <w:pPr>
+              <w:pStyle w:val="NormalWeb"/>
+              <w:spacing w:before="0" w:beforeAutospacing="0"/>
+              <w:rPr>
+                <w:rFonts w:asciiTheme="minorHAnsi" w:hAnsiTheme="minorHAnsi" w:cstheme="minorHAnsi"/>
+                <w:color w:val="24292E"/>
+                <w:sz w:val="20"/>
+                <w:szCs w:val="20"/>
+              </w:rPr>
+            </w:pPr>
+            <w:r>
+              <w:rPr>
+                <w:rFonts w:asciiTheme="minorHAnsi" w:hAnsiTheme="minorHAnsi" w:cstheme="minorHAnsi"/>
+                <w:color w:val="24292E"/>
+                <w:sz w:val="20"/>
+                <w:szCs w:val="20"/>
+              </w:rPr>
+              <w:t>services/asipTone.h</w:t>
+            </w:r>
           </w:p>
         </w:tc>
       </w:tr>
@@ -581,7 +630,16 @@
                 <w:sz w:val="20"/>
                 <w:szCs w:val="20"/>
               </w:rPr>
-              <w:t>Square wave tone generator</w:t>
+              <w:t>U</w:t>
+            </w:r>
+            <w:r>
+              <w:rPr>
+                <w:rFonts w:asciiTheme="minorHAnsi" w:hAnsiTheme="minorHAnsi" w:cstheme="minorHAnsi"/>
+                <w:color w:val="24292E"/>
+                <w:sz w:val="20"/>
+                <w:szCs w:val="20"/>
+              </w:rPr>
+              <w:t>ltrasonic distance sensor</w:t>
             </w:r>
           </w:p>
         </w:tc>
@@ -607,19 +665,62 @@
                 <w:sz w:val="20"/>
                 <w:szCs w:val="20"/>
               </w:rPr>
-              <w:t>services/</w:t>
-            </w:r>
-            <w:proofErr w:type="spellStart"/>
-            <w:r>
+              <w:t>services/asipDistance.h</w:t>
+            </w:r>
+          </w:p>
+        </w:tc>
+      </w:tr>
+      <w:tr>
+        <w:tc>
+          <w:tcPr>
+            <w:tcW w:w="4680" w:type="dxa"/>
+          </w:tcPr>
+          <w:p>
+            <w:pPr>
+              <w:pStyle w:val="NormalWeb"/>
+              <w:spacing w:before="0" w:beforeAutospacing="0"/>
               <w:rPr>
                 <w:rFonts w:asciiTheme="minorHAnsi" w:hAnsiTheme="minorHAnsi" w:cstheme="minorHAnsi"/>
                 <w:color w:val="24292E"/>
                 <w:sz w:val="20"/>
                 <w:szCs w:val="20"/>
               </w:rPr>
-              <w:t>asipTone.h</w:t>
-            </w:r>
-            <w:proofErr w:type="spellEnd"/>
+            </w:pPr>
+            <w:r>
+              <w:rPr>
+                <w:rFonts w:asciiTheme="minorHAnsi" w:hAnsiTheme="minorHAnsi" w:cstheme="minorHAnsi"/>
+                <w:color w:val="24292E"/>
+                <w:sz w:val="20"/>
+                <w:szCs w:val="20"/>
+              </w:rPr>
+              <w:t>LCD display</w:t>
+            </w:r>
+          </w:p>
+        </w:tc>
+        <w:tc>
+          <w:tcPr>
+            <w:tcW w:w="2790" w:type="dxa"/>
+          </w:tcPr>
+          <w:p>
+            <w:pPr>
+              <w:pStyle w:val="NormalWeb"/>
+              <w:spacing w:before="0" w:beforeAutospacing="0"/>
+              <w:rPr>
+                <w:rFonts w:asciiTheme="minorHAnsi" w:hAnsiTheme="minorHAnsi" w:cstheme="minorHAnsi"/>
+                <w:color w:val="24292E"/>
+                <w:sz w:val="20"/>
+                <w:szCs w:val="20"/>
+              </w:rPr>
+            </w:pPr>
+            <w:r>
+              <w:rPr>
+                <w:rFonts w:asciiTheme="minorHAnsi" w:hAnsiTheme="minorHAnsi" w:cstheme="minorHAnsi"/>
+                <w:color w:val="24292E"/>
+                <w:sz w:val="20"/>
+                <w:szCs w:val="20"/>
+              </w:rPr>
+              <w:t>asipLCD.h</w:t>
+            </w:r>
           </w:p>
         </w:tc>
       </w:tr>
@@ -646,22 +747,41 @@
                 <w:sz w:val="20"/>
                 <w:szCs w:val="20"/>
               </w:rPr>
-              <w:t>U</w:t>
-            </w:r>
-            <w:r>
+              <w:t>Robot control (motor, encoder)</w:t>
+            </w:r>
+          </w:p>
+        </w:tc>
+        <w:tc>
+          <w:tcPr>
+            <w:tcW w:w="2790" w:type="dxa"/>
+          </w:tcPr>
+          <w:p>
+            <w:pPr>
+              <w:pStyle w:val="NormalWeb"/>
+              <w:spacing w:before="0" w:beforeAutospacing="0"/>
               <w:rPr>
                 <w:rFonts w:asciiTheme="minorHAnsi" w:hAnsiTheme="minorHAnsi" w:cstheme="minorHAnsi"/>
                 <w:color w:val="24292E"/>
                 <w:sz w:val="20"/>
                 <w:szCs w:val="20"/>
               </w:rPr>
-              <w:t>ltrasonic distance sensor</w:t>
-            </w:r>
-          </w:p>
-        </w:tc>
-        <w:tc>
-          <w:tcPr>
-            <w:tcW w:w="2790" w:type="dxa"/>
+            </w:pPr>
+            <w:r>
+              <w:rPr>
+                <w:rFonts w:asciiTheme="minorHAnsi" w:hAnsiTheme="minorHAnsi" w:cstheme="minorHAnsi"/>
+                <w:color w:val="24292E"/>
+                <w:sz w:val="20"/>
+                <w:szCs w:val="20"/>
+              </w:rPr>
+              <w:t>asipRobot.h</w:t>
+            </w:r>
+          </w:p>
+        </w:tc>
+      </w:tr>
+      <w:tr>
+        <w:tc>
+          <w:tcPr>
+            <w:tcW w:w="4680" w:type="dxa"/>
           </w:tcPr>
           <w:p>
             <w:pPr>
@@ -681,19 +801,43 @@
                 <w:sz w:val="20"/>
                 <w:szCs w:val="20"/>
               </w:rPr>
-              <w:t>services/</w:t>
-            </w:r>
-            <w:proofErr w:type="spellStart"/>
-            <w:r>
+              <w:t>Smart RGB LEDS (neopixels)</w:t>
+            </w:r>
+          </w:p>
+        </w:tc>
+        <w:tc>
+          <w:tcPr>
+            <w:tcW w:w="2790" w:type="dxa"/>
+          </w:tcPr>
+          <w:p>
+            <w:pPr>
+              <w:pStyle w:val="NormalWeb"/>
+              <w:spacing w:before="0" w:beforeAutospacing="0"/>
               <w:rPr>
                 <w:rFonts w:asciiTheme="minorHAnsi" w:hAnsiTheme="minorHAnsi" w:cstheme="minorHAnsi"/>
                 <w:color w:val="24292E"/>
                 <w:sz w:val="20"/>
                 <w:szCs w:val="20"/>
               </w:rPr>
-              <w:t>asipDistance.h</w:t>
-            </w:r>
-            <w:proofErr w:type="spellEnd"/>
+            </w:pPr>
+            <w:r>
+              <w:rPr>
+                <w:rFonts w:asciiTheme="minorHAnsi" w:hAnsiTheme="minorHAnsi" w:cstheme="minorHAnsi"/>
+                <w:color w:val="24292E"/>
+                <w:sz w:val="20"/>
+                <w:szCs w:val="20"/>
+              </w:rPr>
+              <w:t>asipPixels</w:t>
+            </w:r>
+            <w:r>
+              <w:rPr>
+                <w:rFonts w:asciiTheme="minorHAnsi" w:hAnsiTheme="minorHAnsi" w:cstheme="minorHAnsi"/>
+                <w:color w:val="24292E"/>
+                <w:sz w:val="20"/>
+                <w:szCs w:val="20"/>
+              </w:rPr>
+              <w:t>.h</w:t>
+            </w:r>
           </w:p>
         </w:tc>
       </w:tr>
@@ -720,7 +864,7 @@
                 <w:sz w:val="20"/>
                 <w:szCs w:val="20"/>
               </w:rPr>
-              <w:t>LCD display</w:t>
+              <w:t>IMU (Accelerometer, Gyro, Altitude)</w:t>
             </w:r>
           </w:p>
         </w:tc>
@@ -739,7 +883,6 @@
                 <w:szCs w:val="20"/>
               </w:rPr>
             </w:pPr>
-            <w:proofErr w:type="spellStart"/>
             <w:r>
               <w:rPr>
                 <w:rFonts w:asciiTheme="minorHAnsi" w:hAnsiTheme="minorHAnsi" w:cstheme="minorHAnsi"/>
@@ -747,9 +890,8 @@
                 <w:sz w:val="20"/>
                 <w:szCs w:val="20"/>
               </w:rPr>
-              <w:t>asipLCD.h</w:t>
-            </w:r>
-            <w:proofErr w:type="spellEnd"/>
+              <w:t>asipIMU.h</w:t>
+            </w:r>
           </w:p>
         </w:tc>
       </w:tr>
@@ -776,7 +918,7 @@
                 <w:sz w:val="20"/>
                 <w:szCs w:val="20"/>
               </w:rPr>
-              <w:t>Robot control (motor, encoder)</w:t>
+              <w:t>Heading (compass)</w:t>
             </w:r>
           </w:p>
         </w:tc>
@@ -795,7 +937,6 @@
                 <w:szCs w:val="20"/>
               </w:rPr>
             </w:pPr>
-            <w:proofErr w:type="spellStart"/>
             <w:r>
               <w:rPr>
                 <w:rFonts w:asciiTheme="minorHAnsi" w:hAnsiTheme="minorHAnsi" w:cstheme="minorHAnsi"/>
@@ -803,206 +944,8 @@
                 <w:sz w:val="20"/>
                 <w:szCs w:val="20"/>
               </w:rPr>
-              <w:t>asipRobot.h</w:t>
-            </w:r>
-            <w:proofErr w:type="spellEnd"/>
-          </w:p>
-        </w:tc>
-      </w:tr>
-      <w:tr>
-        <w:tc>
-          <w:tcPr>
-            <w:tcW w:w="4680" w:type="dxa"/>
-          </w:tcPr>
-          <w:p>
-            <w:pPr>
-              <w:pStyle w:val="NormalWeb"/>
-              <w:spacing w:before="0" w:beforeAutospacing="0"/>
-              <w:rPr>
-                <w:rFonts w:asciiTheme="minorHAnsi" w:hAnsiTheme="minorHAnsi" w:cstheme="minorHAnsi"/>
-                <w:color w:val="24292E"/>
-                <w:sz w:val="20"/>
-                <w:szCs w:val="20"/>
-              </w:rPr>
-            </w:pPr>
-            <w:r>
-              <w:rPr>
-                <w:rFonts w:asciiTheme="minorHAnsi" w:hAnsiTheme="minorHAnsi" w:cstheme="minorHAnsi"/>
-                <w:color w:val="24292E"/>
-                <w:sz w:val="20"/>
-                <w:szCs w:val="20"/>
-              </w:rPr>
-              <w:t>Smart RGB LEDS (</w:t>
-            </w:r>
-            <w:proofErr w:type="spellStart"/>
-            <w:r>
-              <w:rPr>
-                <w:rFonts w:asciiTheme="minorHAnsi" w:hAnsiTheme="minorHAnsi" w:cstheme="minorHAnsi"/>
-                <w:color w:val="24292E"/>
-                <w:sz w:val="20"/>
-                <w:szCs w:val="20"/>
-              </w:rPr>
-              <w:t>neopixels</w:t>
-            </w:r>
-            <w:proofErr w:type="spellEnd"/>
-            <w:r>
-              <w:rPr>
-                <w:rFonts w:asciiTheme="minorHAnsi" w:hAnsiTheme="minorHAnsi" w:cstheme="minorHAnsi"/>
-                <w:color w:val="24292E"/>
-                <w:sz w:val="20"/>
-                <w:szCs w:val="20"/>
-              </w:rPr>
-              <w:t>)</w:t>
-            </w:r>
-          </w:p>
-        </w:tc>
-        <w:tc>
-          <w:tcPr>
-            <w:tcW w:w="2790" w:type="dxa"/>
-          </w:tcPr>
-          <w:p>
-            <w:pPr>
-              <w:pStyle w:val="NormalWeb"/>
-              <w:spacing w:before="0" w:beforeAutospacing="0"/>
-              <w:rPr>
-                <w:rFonts w:asciiTheme="minorHAnsi" w:hAnsiTheme="minorHAnsi" w:cstheme="minorHAnsi"/>
-                <w:color w:val="24292E"/>
-                <w:sz w:val="20"/>
-                <w:szCs w:val="20"/>
-              </w:rPr>
-            </w:pPr>
-            <w:proofErr w:type="spellStart"/>
-            <w:r>
-              <w:rPr>
-                <w:rFonts w:asciiTheme="minorHAnsi" w:hAnsiTheme="minorHAnsi" w:cstheme="minorHAnsi"/>
-                <w:color w:val="24292E"/>
-                <w:sz w:val="20"/>
-                <w:szCs w:val="20"/>
-              </w:rPr>
-              <w:t>asipPixels</w:t>
-            </w:r>
-            <w:r>
-              <w:rPr>
-                <w:rFonts w:asciiTheme="minorHAnsi" w:hAnsiTheme="minorHAnsi" w:cstheme="minorHAnsi"/>
-                <w:color w:val="24292E"/>
-                <w:sz w:val="20"/>
-                <w:szCs w:val="20"/>
-              </w:rPr>
-              <w:t>.h</w:t>
-            </w:r>
-            <w:proofErr w:type="spellEnd"/>
-          </w:p>
-        </w:tc>
-      </w:tr>
-      <w:tr>
-        <w:tc>
-          <w:tcPr>
-            <w:tcW w:w="4680" w:type="dxa"/>
-          </w:tcPr>
-          <w:p>
-            <w:pPr>
-              <w:pStyle w:val="NormalWeb"/>
-              <w:spacing w:before="0" w:beforeAutospacing="0"/>
-              <w:rPr>
-                <w:rFonts w:asciiTheme="minorHAnsi" w:hAnsiTheme="minorHAnsi" w:cstheme="minorHAnsi"/>
-                <w:color w:val="24292E"/>
-                <w:sz w:val="20"/>
-                <w:szCs w:val="20"/>
-              </w:rPr>
-            </w:pPr>
-            <w:r>
-              <w:rPr>
-                <w:rFonts w:asciiTheme="minorHAnsi" w:hAnsiTheme="minorHAnsi" w:cstheme="minorHAnsi"/>
-                <w:color w:val="24292E"/>
-                <w:sz w:val="20"/>
-                <w:szCs w:val="20"/>
-              </w:rPr>
-              <w:t>IMU (Accelerometer, Gyro, Altitude)</w:t>
-            </w:r>
-          </w:p>
-        </w:tc>
-        <w:tc>
-          <w:tcPr>
-            <w:tcW w:w="2790" w:type="dxa"/>
-          </w:tcPr>
-          <w:p>
-            <w:pPr>
-              <w:pStyle w:val="NormalWeb"/>
-              <w:spacing w:before="0" w:beforeAutospacing="0"/>
-              <w:rPr>
-                <w:rFonts w:asciiTheme="minorHAnsi" w:hAnsiTheme="minorHAnsi" w:cstheme="minorHAnsi"/>
-                <w:color w:val="24292E"/>
-                <w:sz w:val="20"/>
-                <w:szCs w:val="20"/>
-              </w:rPr>
-            </w:pPr>
-            <w:proofErr w:type="spellStart"/>
-            <w:r>
-              <w:rPr>
-                <w:rFonts w:asciiTheme="minorHAnsi" w:hAnsiTheme="minorHAnsi" w:cstheme="minorHAnsi"/>
-                <w:color w:val="24292E"/>
-                <w:sz w:val="20"/>
-                <w:szCs w:val="20"/>
-              </w:rPr>
-              <w:t>asipIMU.h</w:t>
-            </w:r>
-            <w:proofErr w:type="spellEnd"/>
-          </w:p>
-        </w:tc>
-      </w:tr>
-      <w:tr>
-        <w:tc>
-          <w:tcPr>
-            <w:tcW w:w="4680" w:type="dxa"/>
-          </w:tcPr>
-          <w:p>
-            <w:pPr>
-              <w:pStyle w:val="NormalWeb"/>
-              <w:spacing w:before="0" w:beforeAutospacing="0"/>
-              <w:rPr>
-                <w:rFonts w:asciiTheme="minorHAnsi" w:hAnsiTheme="minorHAnsi" w:cstheme="minorHAnsi"/>
-                <w:color w:val="24292E"/>
-                <w:sz w:val="20"/>
-                <w:szCs w:val="20"/>
-              </w:rPr>
-            </w:pPr>
-            <w:r>
-              <w:rPr>
-                <w:rFonts w:asciiTheme="minorHAnsi" w:hAnsiTheme="minorHAnsi" w:cstheme="minorHAnsi"/>
-                <w:color w:val="24292E"/>
-                <w:sz w:val="20"/>
-                <w:szCs w:val="20"/>
-              </w:rPr>
-              <w:t>Heading (compass)</w:t>
-            </w:r>
-          </w:p>
-        </w:tc>
-        <w:tc>
-          <w:tcPr>
-            <w:tcW w:w="2790" w:type="dxa"/>
-          </w:tcPr>
-          <w:p>
-            <w:pPr>
-              <w:pStyle w:val="NormalWeb"/>
-              <w:spacing w:before="0" w:beforeAutospacing="0"/>
-              <w:rPr>
-                <w:rFonts w:asciiTheme="minorHAnsi" w:hAnsiTheme="minorHAnsi" w:cstheme="minorHAnsi"/>
-                <w:color w:val="24292E"/>
-                <w:sz w:val="20"/>
-                <w:szCs w:val="20"/>
-              </w:rPr>
-            </w:pPr>
-            <w:proofErr w:type="spellStart"/>
-            <w:r>
-              <w:rPr>
-                <w:rFonts w:asciiTheme="minorHAnsi" w:hAnsiTheme="minorHAnsi" w:cstheme="minorHAnsi"/>
-                <w:color w:val="24292E"/>
-                <w:sz w:val="20"/>
-                <w:szCs w:val="20"/>
-              </w:rPr>
               <w:t>asipHeading.h</w:t>
             </w:r>
-            <w:proofErr w:type="spellEnd"/>
           </w:p>
         </w:tc>
       </w:tr>
@@ -1250,13 +1193,8 @@
         <w:t>"</w:t>
       </w:r>
       <w:r>
-        <w:t xml:space="preserve">  An event message responding to a request or </w:t>
-      </w:r>
-      <w:proofErr w:type="spellStart"/>
-      <w:r>
-        <w:t>autoevent</w:t>
-      </w:r>
-      <w:proofErr w:type="spellEnd"/>
+        <w:t xml:space="preserve">  An event message responding to a request or autoevent</w:t>
+      </w:r>
       <w:r>
         <w:t>.</w:t>
       </w:r>
@@ -1480,23 +1418,7 @@
           <w:sz w:val="20"/>
           <w:szCs w:val="20"/>
         </w:rPr>
-        <w:t xml:space="preserve"> separated by a colon   (see </w:t>
-      </w:r>
-      <w:proofErr w:type="spellStart"/>
-      <w:r>
-        <w:rPr>
-          <w:sz w:val="20"/>
-          <w:szCs w:val="20"/>
-        </w:rPr>
-        <w:t>analog</w:t>
-      </w:r>
-      <w:proofErr w:type="spellEnd"/>
-      <w:r>
-        <w:rPr>
-          <w:sz w:val="20"/>
-          <w:szCs w:val="20"/>
-        </w:rPr>
-        <w:t xml:space="preserve"> pin mapping for an example)</w:t>
+        <w:t xml:space="preserve"> separated by a colon   (see analog pin mapping for an example)</w:t>
       </w:r>
     </w:p>
     <w:p>
@@ -1632,23 +1554,7 @@
           <w:rFonts w:cs="Consolas"/>
           <w:bCs/>
         </w:rPr>
-        <w:t xml:space="preserve">Added support for wider range of LCD hardware, including </w:t>
-      </w:r>
-      <w:proofErr w:type="spellStart"/>
-      <w:r>
-        <w:rPr>
-          <w:rFonts w:cs="Consolas"/>
-          <w:bCs/>
-        </w:rPr>
-        <w:t>color</w:t>
-      </w:r>
-      <w:proofErr w:type="spellEnd"/>
-      <w:r>
-        <w:rPr>
-          <w:rFonts w:cs="Consolas"/>
-          <w:bCs/>
-        </w:rPr>
-        <w:t xml:space="preserve"> displays</w:t>
+        <w:t>Added support for wider range of LCD hardware, including color displays</w:t>
       </w:r>
     </w:p>
     <w:p>
@@ -1669,23 +1575,7 @@
           <w:rFonts w:cs="Consolas"/>
           <w:bCs/>
         </w:rPr>
-        <w:t xml:space="preserve">Enhanced ASIP pixels to enable setting of background </w:t>
-      </w:r>
-      <w:proofErr w:type="spellStart"/>
-      <w:r>
-        <w:rPr>
-          <w:rFonts w:cs="Consolas"/>
-          <w:bCs/>
-        </w:rPr>
-        <w:t>color</w:t>
-      </w:r>
-      <w:proofErr w:type="spellEnd"/>
-      <w:r>
-        <w:rPr>
-          <w:rFonts w:cs="Consolas"/>
-          <w:bCs/>
-        </w:rPr>
-        <w:t xml:space="preserve"> on LCD displays</w:t>
+        <w:t>Enhanced ASIP pixels to enable setting of background color on LCD displays</w:t>
       </w:r>
     </w:p>
     <w:p>
@@ -3120,23 +3010,7 @@
           <w:sz w:val="20"/>
           <w:szCs w:val="20"/>
         </w:rPr>
-        <w:t xml:space="preserve"> with 20 pins using a sketch named </w:t>
-      </w:r>
-      <w:proofErr w:type="spellStart"/>
-      <w:r>
-        <w:rPr>
-          <w:sz w:val="20"/>
-          <w:szCs w:val="20"/>
-        </w:rPr>
-        <w:t>TestIO</w:t>
-      </w:r>
-      <w:proofErr w:type="spellEnd"/>
-      <w:r>
-        <w:rPr>
-          <w:sz w:val="20"/>
-          <w:szCs w:val="20"/>
-        </w:rPr>
-        <w:t>:</w:t>
+        <w:t xml:space="preserve"> with 20 pins using a sketch named TestIO:</w:t>
       </w:r>
     </w:p>
     <w:p>
@@ -5173,25 +5047,7 @@
           <w:sz w:val="20"/>
           <w:szCs w:val="20"/>
         </w:rPr>
-        <w:t xml:space="preserve">,{I:ASIP core </w:t>
-      </w:r>
-      <w:proofErr w:type="spellStart"/>
-      <w:r>
-        <w:rPr>
-          <w:rFonts w:ascii="Courier New" w:hAnsi="Courier New" w:cs="Courier New"/>
-          <w:sz w:val="20"/>
-          <w:szCs w:val="20"/>
-        </w:rPr>
-        <w:t>IO,S:Servos,D:Distance</w:t>
-      </w:r>
-      <w:proofErr w:type="spellEnd"/>
-      <w:r>
-        <w:rPr>
-          <w:rFonts w:ascii="Courier New" w:hAnsi="Courier New" w:cs="Courier New"/>
-          <w:sz w:val="20"/>
-          <w:szCs w:val="20"/>
-        </w:rPr>
-        <w:t>}</w:t>
+        <w:t>,{I:ASIP core IO,S:Servos,D:Distance}</w:t>
       </w:r>
       <w:r>
         <w:rPr>
@@ -5893,21 +5749,12 @@
                 <w:szCs w:val="20"/>
               </w:rPr>
             </w:pPr>
-            <w:proofErr w:type="spellStart"/>
-            <w:r>
-              <w:rPr>
-                <w:sz w:val="20"/>
-                <w:szCs w:val="20"/>
-              </w:rPr>
-              <w:t>digitial</w:t>
-            </w:r>
-            <w:proofErr w:type="spellEnd"/>
-            <w:r>
-              <w:rPr>
-                <w:sz w:val="20"/>
-                <w:szCs w:val="20"/>
-              </w:rPr>
-              <w:t xml:space="preserve"> input</w:t>
+            <w:r>
+              <w:rPr>
+                <w:sz w:val="20"/>
+                <w:szCs w:val="20"/>
+              </w:rPr>
+              <w:t>digitial input</w:t>
             </w:r>
           </w:p>
         </w:tc>
@@ -6117,23 +5964,7 @@
                 <w:sz w:val="20"/>
                 <w:szCs w:val="20"/>
               </w:rPr>
-              <w:t xml:space="preserve"> </w:t>
-            </w:r>
-            <w:proofErr w:type="spellStart"/>
-            <w:r>
-              <w:rPr>
-                <w:sz w:val="20"/>
-                <w:szCs w:val="20"/>
-              </w:rPr>
-              <w:t>analog</w:t>
-            </w:r>
-            <w:proofErr w:type="spellEnd"/>
-            <w:r>
-              <w:rPr>
-                <w:sz w:val="20"/>
-                <w:szCs w:val="20"/>
-              </w:rPr>
-              <w:t xml:space="preserve"> input</w:t>
+              <w:t xml:space="preserve"> analog input</w:t>
             </w:r>
           </w:p>
         </w:tc>
@@ -6191,37 +6022,12 @@
                 <w:szCs w:val="20"/>
               </w:rPr>
             </w:pPr>
-            <w:proofErr w:type="spellStart"/>
-            <w:r>
-              <w:rPr>
-                <w:sz w:val="20"/>
-                <w:szCs w:val="20"/>
-              </w:rPr>
-              <w:t>pwm</w:t>
-            </w:r>
-            <w:proofErr w:type="spellEnd"/>
-            <w:r>
-              <w:rPr>
-                <w:sz w:val="20"/>
-                <w:szCs w:val="20"/>
-              </w:rPr>
-              <w:t xml:space="preserve"> output (</w:t>
-            </w:r>
-            <w:proofErr w:type="spellStart"/>
-            <w:r>
-              <w:rPr>
-                <w:sz w:val="20"/>
-                <w:szCs w:val="20"/>
-              </w:rPr>
-              <w:t>analogWrite</w:t>
-            </w:r>
-            <w:proofErr w:type="spellEnd"/>
-            <w:r>
-              <w:rPr>
-                <w:sz w:val="20"/>
-                <w:szCs w:val="20"/>
-              </w:rPr>
-              <w:t>)</w:t>
+            <w:r>
+              <w:rPr>
+                <w:sz w:val="20"/>
+                <w:szCs w:val="20"/>
+              </w:rPr>
+              <w:t>pwm output (analogWrite)</w:t>
             </w:r>
           </w:p>
         </w:tc>
@@ -7292,23 +7098,7 @@
           <w:sz w:val="20"/>
           <w:szCs w:val="20"/>
         </w:rPr>
-        <w:t xml:space="preserve">Set the PWM value of an </w:t>
-      </w:r>
-      <w:proofErr w:type="spellStart"/>
-      <w:r>
-        <w:rPr>
-          <w:sz w:val="20"/>
-          <w:szCs w:val="20"/>
-        </w:rPr>
-        <w:t>analog</w:t>
-      </w:r>
-      <w:proofErr w:type="spellEnd"/>
-      <w:r>
-        <w:rPr>
-          <w:sz w:val="20"/>
-          <w:szCs w:val="20"/>
-        </w:rPr>
-        <w:t xml:space="preserve"> output (PWM capable) pin  </w:t>
+        <w:t xml:space="preserve">Set the PWM value of an analog output (PWM capable) pin  </w:t>
       </w:r>
     </w:p>
     <w:p>
@@ -9283,23 +9073,7 @@
           <w:sz w:val="20"/>
           <w:szCs w:val="20"/>
         </w:rPr>
-        <w:t xml:space="preserve">The mapping of </w:t>
-      </w:r>
-      <w:proofErr w:type="spellStart"/>
-      <w:r>
-        <w:rPr>
-          <w:sz w:val="20"/>
-          <w:szCs w:val="20"/>
-        </w:rPr>
-        <w:t>analog</w:t>
-      </w:r>
-      <w:proofErr w:type="spellEnd"/>
-      <w:r>
-        <w:rPr>
-          <w:sz w:val="20"/>
-          <w:szCs w:val="20"/>
-        </w:rPr>
-        <w:t xml:space="preserve"> pin numbers to digital pin numbers can be queried by issuing the following request </w:t>
+        <w:t xml:space="preserve">The mapping of analog pin numbers to digital pin numbers can be queried by issuing the following request </w:t>
       </w:r>
     </w:p>
     <w:p>
@@ -10422,23 +10196,7 @@
           <w:sz w:val="20"/>
           <w:szCs w:val="20"/>
         </w:rPr>
-        <w:t xml:space="preserve">he mapping of </w:t>
-      </w:r>
-      <w:proofErr w:type="spellStart"/>
-      <w:r>
-        <w:rPr>
-          <w:sz w:val="20"/>
-          <w:szCs w:val="20"/>
-        </w:rPr>
-        <w:t>analog</w:t>
-      </w:r>
-      <w:proofErr w:type="spellEnd"/>
-      <w:r>
-        <w:rPr>
-          <w:sz w:val="20"/>
-          <w:szCs w:val="20"/>
-        </w:rPr>
-        <w:t xml:space="preserve"> pin numbers to digital pin numbers </w:t>
+        <w:t xml:space="preserve">he mapping of analog pin numbers to digital pin numbers </w:t>
       </w:r>
     </w:p>
     <w:p>
@@ -11247,25 +11005,7 @@
                 <w:sz w:val="20"/>
                 <w:szCs w:val="20"/>
               </w:rPr>
-              <w:t xml:space="preserve">Comma separated pairs of colon separated  values indicating digital pin number followed by the </w:t>
-            </w:r>
-            <w:proofErr w:type="spellStart"/>
-            <w:r>
-              <w:rPr>
-                <w:color w:val="000000"/>
-                <w:sz w:val="20"/>
-                <w:szCs w:val="20"/>
-              </w:rPr>
-              <w:t>analog</w:t>
-            </w:r>
-            <w:proofErr w:type="spellEnd"/>
-            <w:r>
-              <w:rPr>
-                <w:color w:val="000000"/>
-                <w:sz w:val="20"/>
-                <w:szCs w:val="20"/>
-              </w:rPr>
-              <w:t xml:space="preserve"> pin number </w:t>
+              <w:t xml:space="preserve">Comma separated pairs of colon separated  values indicating digital pin number followed by the analog pin number </w:t>
             </w:r>
           </w:p>
         </w:tc>
@@ -11420,26 +11160,57 @@
       <w:r>
         <w:t>"</w:t>
       </w:r>
-      <w:proofErr w:type="spellStart"/>
       <w:r>
         <w:rPr>
           <w:rFonts w:ascii="Courier New" w:hAnsi="Courier New" w:cs="Courier New"/>
           <w:sz w:val="20"/>
           <w:szCs w:val="20"/>
         </w:rPr>
-        <w:t>I,m</w:t>
-      </w:r>
-      <w:proofErr w:type="spellEnd"/>
+        <w:t>I,m\n</w:t>
+      </w:r>
+      <w:r>
+        <w:t>"</w:t>
+      </w:r>
+    </w:p>
+    <w:p>
+      <w:pPr>
+        <w:spacing w:after="0"/>
+        <w:rPr>
+          <w:sz w:val="20"/>
+          <w:szCs w:val="20"/>
+        </w:rPr>
+      </w:pPr>
+      <w:r>
+        <w:rPr>
+          <w:sz w:val="20"/>
+          <w:szCs w:val="20"/>
+        </w:rPr>
+        <w:t>Reply:</w:t>
+      </w:r>
+      <w:r>
+        <w:rPr>
+          <w:sz w:val="20"/>
+          <w:szCs w:val="20"/>
+        </w:rPr>
+        <w:t xml:space="preserve"> </w:t>
+      </w:r>
+      <w:r>
+        <w:t>"</w:t>
+      </w:r>
       <w:r>
         <w:rPr>
           <w:rFonts w:ascii="Courier New" w:hAnsi="Courier New" w:cs="Courier New"/>
           <w:sz w:val="20"/>
           <w:szCs w:val="20"/>
         </w:rPr>
-        <w:t>\n</w:t>
-      </w:r>
-      <w:r>
-        <w:t>"</w:t>
+        <w:t>@I,m,6,{14:0,15:1,16:2,17:3,18:4,19:5}\n”</w:t>
+      </w:r>
+      <w:r>
+        <w:rPr>
+          <w:sz w:val="20"/>
+          <w:szCs w:val="20"/>
+        </w:rPr>
+        <w:cr/>
       </w:r>
     </w:p>
     <w:p>
@@ -11455,96 +11226,7 @@
           <w:sz w:val="20"/>
           <w:szCs w:val="20"/>
         </w:rPr>
-        <w:t>Reply:</w:t>
-      </w:r>
-      <w:r>
-        <w:rPr>
-          <w:sz w:val="20"/>
-          <w:szCs w:val="20"/>
-        </w:rPr>
-        <w:t xml:space="preserve"> </w:t>
-      </w:r>
-      <w:r>
-        <w:t>"</w:t>
-      </w:r>
-      <w:r>
-        <w:rPr>
-          <w:rFonts w:ascii="Courier New" w:hAnsi="Courier New" w:cs="Courier New"/>
-          <w:sz w:val="20"/>
-          <w:szCs w:val="20"/>
-        </w:rPr>
-        <w:t>@I,m,6,{14:0,15:1,16:2,17:3,18:4,19:5}\n”</w:t>
-      </w:r>
-      <w:r>
-        <w:rPr>
-          <w:sz w:val="20"/>
-          <w:szCs w:val="20"/>
-        </w:rPr>
-        <w:cr/>
-      </w:r>
-    </w:p>
-    <w:p>
-      <w:pPr>
-        <w:spacing w:after="0"/>
-        <w:rPr>
-          <w:sz w:val="20"/>
-          <w:szCs w:val="20"/>
-        </w:rPr>
-      </w:pPr>
-      <w:r>
-        <w:rPr>
-          <w:sz w:val="20"/>
-          <w:szCs w:val="20"/>
-        </w:rPr>
-        <w:t xml:space="preserve">This indicates that there are 6 </w:t>
-      </w:r>
-      <w:proofErr w:type="spellStart"/>
-      <w:r>
-        <w:rPr>
-          <w:sz w:val="20"/>
-          <w:szCs w:val="20"/>
-        </w:rPr>
-        <w:t>analog</w:t>
-      </w:r>
-      <w:proofErr w:type="spellEnd"/>
-      <w:r>
-        <w:rPr>
-          <w:sz w:val="20"/>
-          <w:szCs w:val="20"/>
-        </w:rPr>
-        <w:t xml:space="preserve"> pins,  digital pin 14 is mapped to </w:t>
-      </w:r>
-      <w:proofErr w:type="spellStart"/>
-      <w:r>
-        <w:rPr>
-          <w:sz w:val="20"/>
-          <w:szCs w:val="20"/>
-        </w:rPr>
-        <w:t>analog</w:t>
-      </w:r>
-      <w:proofErr w:type="spellEnd"/>
-      <w:r>
-        <w:rPr>
-          <w:sz w:val="20"/>
-          <w:szCs w:val="20"/>
-        </w:rPr>
-        <w:t xml:space="preserve"> pin 0,   digital pin 15 to </w:t>
-      </w:r>
-      <w:proofErr w:type="spellStart"/>
-      <w:r>
-        <w:rPr>
-          <w:sz w:val="20"/>
-          <w:szCs w:val="20"/>
-        </w:rPr>
-        <w:t>analog</w:t>
-      </w:r>
-      <w:proofErr w:type="spellEnd"/>
-      <w:r>
-        <w:rPr>
-          <w:sz w:val="20"/>
-          <w:szCs w:val="20"/>
-        </w:rPr>
-        <w:t xml:space="preserve"> pin 1 etc.</w:t>
+        <w:t>This indicates that there are 6 analog pins,  digital pin 14 is mapped to analog pin 0,   digital pin 15 to analog pin 1 etc.</w:t>
       </w:r>
     </w:p>
     <w:p>
@@ -12686,21 +12368,12 @@
                 <w:szCs w:val="20"/>
               </w:rPr>
             </w:pPr>
-            <w:proofErr w:type="spellStart"/>
-            <w:r>
-              <w:rPr>
-                <w:sz w:val="20"/>
-                <w:szCs w:val="20"/>
-              </w:rPr>
-              <w:t>digitial</w:t>
-            </w:r>
-            <w:proofErr w:type="spellEnd"/>
-            <w:r>
-              <w:rPr>
-                <w:sz w:val="20"/>
-                <w:szCs w:val="20"/>
-              </w:rPr>
-              <w:t xml:space="preserve"> input</w:t>
+            <w:r>
+              <w:rPr>
+                <w:sz w:val="20"/>
+                <w:szCs w:val="20"/>
+              </w:rPr>
+              <w:t>digitial input</w:t>
             </w:r>
           </w:p>
         </w:tc>
@@ -12910,23 +12583,7 @@
                 <w:sz w:val="20"/>
                 <w:szCs w:val="20"/>
               </w:rPr>
-              <w:t xml:space="preserve"> </w:t>
-            </w:r>
-            <w:proofErr w:type="spellStart"/>
-            <w:r>
-              <w:rPr>
-                <w:sz w:val="20"/>
-                <w:szCs w:val="20"/>
-              </w:rPr>
-              <w:t>analog</w:t>
-            </w:r>
-            <w:proofErr w:type="spellEnd"/>
-            <w:r>
-              <w:rPr>
-                <w:sz w:val="20"/>
-                <w:szCs w:val="20"/>
-              </w:rPr>
-              <w:t xml:space="preserve"> input</w:t>
+              <w:t xml:space="preserve"> analog input</w:t>
             </w:r>
           </w:p>
         </w:tc>
@@ -12984,31 +12641,13 @@
                 <w:szCs w:val="20"/>
               </w:rPr>
             </w:pPr>
-            <w:proofErr w:type="spellStart"/>
-            <w:r>
-              <w:rPr>
-                <w:sz w:val="20"/>
-                <w:szCs w:val="20"/>
-              </w:rPr>
-              <w:t>pwm</w:t>
-            </w:r>
-            <w:proofErr w:type="spellEnd"/>
-            <w:r>
-              <w:rPr>
-                <w:sz w:val="20"/>
-                <w:szCs w:val="20"/>
-              </w:rPr>
-              <w:t xml:space="preserve"> output (</w:t>
-            </w:r>
-            <w:proofErr w:type="spellStart"/>
-            <w:r>
-              <w:rPr>
-                <w:sz w:val="20"/>
-                <w:szCs w:val="20"/>
-              </w:rPr>
-              <w:t>analogWrite</w:t>
-            </w:r>
-            <w:proofErr w:type="spellEnd"/>
+            <w:r>
+              <w:rPr>
+                <w:sz w:val="20"/>
+                <w:szCs w:val="20"/>
+              </w:rPr>
+              <w:t>pwm output (analogWrite</w:t>
+            </w:r>
           </w:p>
         </w:tc>
       </w:tr>
@@ -13268,23 +12907,13 @@
       <w:r>
         <w:t>"</w:t>
       </w:r>
-      <w:proofErr w:type="spellStart"/>
       <w:r>
         <w:rPr>
           <w:rFonts w:ascii="Courier New" w:hAnsi="Courier New" w:cs="Courier New"/>
           <w:sz w:val="20"/>
           <w:szCs w:val="20"/>
         </w:rPr>
-        <w:t>I,p</w:t>
-      </w:r>
-      <w:proofErr w:type="spellEnd"/>
-      <w:r>
-        <w:rPr>
-          <w:rFonts w:ascii="Courier New" w:hAnsi="Courier New" w:cs="Courier New"/>
-          <w:sz w:val="20"/>
-          <w:szCs w:val="20"/>
-        </w:rPr>
-        <w:t>\n</w:t>
+        <w:t>I,p\n</w:t>
       </w:r>
       <w:r>
         <w:t>"</w:t>
@@ -14546,27 +14175,65 @@
       <w:r>
         <w:t>"</w:t>
       </w:r>
-      <w:proofErr w:type="spellStart"/>
       <w:r>
         <w:rPr>
           <w:rFonts w:ascii="Courier New" w:hAnsi="Courier New" w:cs="Courier New"/>
           <w:sz w:val="20"/>
           <w:szCs w:val="20"/>
         </w:rPr>
-        <w:t>I,c</w:t>
-      </w:r>
-      <w:proofErr w:type="spellEnd"/>
+        <w:t>I,c\n</w:t>
+      </w:r>
+      <w:r>
+        <w:t>"</w:t>
+      </w:r>
+    </w:p>
+    <w:p>
+      <w:pPr>
+        <w:spacing w:after="0"/>
+        <w:rPr>
+          <w:sz w:val="20"/>
+          <w:szCs w:val="20"/>
+        </w:rPr>
+      </w:pPr>
+      <w:r>
+        <w:t>R</w:t>
+      </w:r>
+      <w:r>
+        <w:rPr>
+          <w:sz w:val="20"/>
+          <w:szCs w:val="20"/>
+        </w:rPr>
+        <w:t xml:space="preserve">eply : </w:t>
+      </w:r>
+      <w:r>
+        <w:t>"</w:t>
+      </w:r>
       <w:r>
         <w:rPr>
           <w:rFonts w:ascii="Courier New" w:hAnsi="Courier New" w:cs="Courier New"/>
           <w:sz w:val="20"/>
           <w:szCs w:val="20"/>
         </w:rPr>
-        <w:t>\n</w:t>
+        <w:t>@I,c,20,{</w:t>
+      </w:r>
+      <w:r>
+        <w:rPr>
+          <w:rFonts w:ascii="Courier New" w:hAnsi="Courier New" w:cs="Courier New"/>
+          <w:sz w:val="20"/>
+          <w:szCs w:val="20"/>
+        </w:rPr>
+        <w:t>1,1,1,5,1,5,5,1,1,5,5,5,1,1,3,3,3,3,3,3}\n</w:t>
       </w:r>
       <w:r>
         <w:t>"</w:t>
       </w:r>
+      <w:r>
+        <w:rPr>
+          <w:sz w:val="20"/>
+          <w:szCs w:val="20"/>
+        </w:rPr>
+        <w:cr/>
+      </w:r>
     </w:p>
     <w:p>
       <w:pPr>
@@ -14577,91 +14244,11 @@
         </w:rPr>
       </w:pPr>
       <w:r>
-        <w:t>R</w:t>
-      </w:r>
-      <w:r>
-        <w:rPr>
-          <w:sz w:val="20"/>
-          <w:szCs w:val="20"/>
-        </w:rPr>
-        <w:t xml:space="preserve">eply : </w:t>
-      </w:r>
-      <w:r>
-        <w:t>"</w:t>
-      </w:r>
-      <w:r>
-        <w:rPr>
-          <w:rFonts w:ascii="Courier New" w:hAnsi="Courier New" w:cs="Courier New"/>
-          <w:sz w:val="20"/>
-          <w:szCs w:val="20"/>
-        </w:rPr>
-        <w:t>@I,c,20,{</w:t>
-      </w:r>
-      <w:r>
-        <w:rPr>
-          <w:rFonts w:ascii="Courier New" w:hAnsi="Courier New" w:cs="Courier New"/>
-          <w:sz w:val="20"/>
-          <w:szCs w:val="20"/>
-        </w:rPr>
-        <w:t>1,1,1,5,1,5,5,1,1,5,5,5,1,1,3,3,3,3,3,3}\n</w:t>
-      </w:r>
-      <w:r>
-        <w:t>"</w:t>
-      </w:r>
-      <w:r>
-        <w:rPr>
-          <w:sz w:val="20"/>
-          <w:szCs w:val="20"/>
-        </w:rPr>
-        <w:cr/>
-      </w:r>
-    </w:p>
-    <w:p>
-      <w:pPr>
-        <w:spacing w:after="0"/>
-        <w:rPr>
-          <w:sz w:val="20"/>
-          <w:szCs w:val="20"/>
-        </w:rPr>
-      </w:pPr>
-      <w:r>
-        <w:rPr>
-          <w:sz w:val="20"/>
-          <w:szCs w:val="20"/>
-        </w:rPr>
-        <w:t xml:space="preserve">This indicates that there are 20 pins, all with digital IO capability, pins 3,5,6,9,10,11 are PWM capable, and pins 14 through 19 have  </w:t>
-      </w:r>
-      <w:proofErr w:type="spellStart"/>
-      <w:r>
-        <w:rPr>
-          <w:sz w:val="20"/>
-          <w:szCs w:val="20"/>
-        </w:rPr>
-        <w:t>analog</w:t>
-      </w:r>
-      <w:proofErr w:type="spellEnd"/>
-      <w:r>
-        <w:rPr>
-          <w:sz w:val="20"/>
-          <w:szCs w:val="20"/>
-        </w:rPr>
-        <w:t xml:space="preserve"> input capability. The values are derived from a bitfield defined in </w:t>
-      </w:r>
-      <w:proofErr w:type="spellStart"/>
-      <w:r>
-        <w:rPr>
-          <w:sz w:val="20"/>
-          <w:szCs w:val="20"/>
-        </w:rPr>
-        <w:t>asip.h</w:t>
-      </w:r>
-      <w:proofErr w:type="spellEnd"/>
-      <w:r>
-        <w:rPr>
-          <w:sz w:val="20"/>
-          <w:szCs w:val="20"/>
-        </w:rPr>
-        <w:t>:</w:t>
+        <w:rPr>
+          <w:sz w:val="20"/>
+          <w:szCs w:val="20"/>
+        </w:rPr>
+        <w:t>This indicates that there are 20 pins, all with digital IO capability, pins 3,5,6,9,10,11 are PWM capable, and pins 14 through 19 have  analog input capability. The values are derived from a bitfield defined in asip.h:</w:t>
       </w:r>
     </w:p>
     <w:p>
@@ -14720,9 +14307,8 @@
           <w:szCs w:val="20"/>
           <w:lang w:eastAsia="en-GB"/>
         </w:rPr>
-        <w:t xml:space="preserve">digital or </w:t>
-      </w:r>
-      <w:proofErr w:type="spellStart"/>
+        <w:t>digital or analog values</w:t>
+      </w:r>
       <w:r>
         <w:rPr>
           <w:rFonts w:eastAsia="Times New Roman" w:cs="Consolas"/>
@@ -14731,9 +14317,8 @@
           <w:szCs w:val="20"/>
           <w:lang w:eastAsia="en-GB"/>
         </w:rPr>
-        <w:t>analog</w:t>
-      </w:r>
-      <w:proofErr w:type="spellEnd"/>
+        <w:t xml:space="preserve"> to a client</w:t>
+      </w:r>
       <w:r>
         <w:rPr>
           <w:rFonts w:eastAsia="Times New Roman" w:cs="Consolas"/>
@@ -14742,7 +14327,7 @@
           <w:szCs w:val="20"/>
           <w:lang w:eastAsia="en-GB"/>
         </w:rPr>
-        <w:t xml:space="preserve"> values</w:t>
+        <w:t xml:space="preserve">. Digital values for pins </w:t>
       </w:r>
       <w:r>
         <w:rPr>
@@ -14752,7 +14337,7 @@
           <w:szCs w:val="20"/>
           <w:lang w:eastAsia="en-GB"/>
         </w:rPr>
-        <w:t xml:space="preserve"> to a client</w:t>
+        <w:t xml:space="preserve">in </w:t>
       </w:r>
       <w:r>
         <w:rPr>
@@ -14762,7 +14347,7 @@
           <w:szCs w:val="20"/>
           <w:lang w:eastAsia="en-GB"/>
         </w:rPr>
-        <w:t xml:space="preserve">. Digital values for pins </w:t>
+        <w:t xml:space="preserve">INPUT </w:t>
       </w:r>
       <w:r>
         <w:rPr>
@@ -14772,7 +14357,7 @@
           <w:szCs w:val="20"/>
           <w:lang w:eastAsia="en-GB"/>
         </w:rPr>
-        <w:t xml:space="preserve">in </w:t>
+        <w:t xml:space="preserve">mode </w:t>
       </w:r>
       <w:r>
         <w:rPr>
@@ -14782,7 +14367,7 @@
           <w:szCs w:val="20"/>
           <w:lang w:eastAsia="en-GB"/>
         </w:rPr>
-        <w:t xml:space="preserve">INPUT </w:t>
+        <w:t>are sent to the client when a change is detected</w:t>
       </w:r>
       <w:r>
         <w:rPr>
@@ -14792,8 +14377,18 @@
           <w:szCs w:val="20"/>
           <w:lang w:eastAsia="en-GB"/>
         </w:rPr>
-        <w:t xml:space="preserve">mode </w:t>
-      </w:r>
+        <w:t xml:space="preserve">. A separate message is sent for each port that has changed data on a selected pin. </w:t>
+      </w:r>
+    </w:p>
+    <w:p>
+      <w:pPr>
+        <w:spacing w:after="0"/>
+        <w:rPr>
+          <w:b/>
+          <w:sz w:val="20"/>
+          <w:szCs w:val="20"/>
+        </w:rPr>
+      </w:pPr>
       <w:r>
         <w:rPr>
           <w:rFonts w:eastAsia="Times New Roman" w:cs="Consolas"/>
@@ -14802,7 +14397,7 @@
           <w:szCs w:val="20"/>
           <w:lang w:eastAsia="en-GB"/>
         </w:rPr>
-        <w:t>are sent to the client when a change is detected</w:t>
+        <w:t>A</w:t>
       </w:r>
       <w:r>
         <w:rPr>
@@ -14812,18 +14407,8 @@
           <w:szCs w:val="20"/>
           <w:lang w:eastAsia="en-GB"/>
         </w:rPr>
-        <w:t xml:space="preserve">. A separate message is sent for each port that has changed data on a selected pin. </w:t>
-      </w:r>
-    </w:p>
-    <w:p>
-      <w:pPr>
-        <w:spacing w:after="0"/>
-        <w:rPr>
-          <w:b/>
-          <w:sz w:val="20"/>
-          <w:szCs w:val="20"/>
-        </w:rPr>
-      </w:pPr>
+        <w:t xml:space="preserve">nalog values for pins </w:t>
+      </w:r>
       <w:r>
         <w:rPr>
           <w:rFonts w:eastAsia="Times New Roman" w:cs="Consolas"/>
@@ -14832,7 +14417,7 @@
           <w:szCs w:val="20"/>
           <w:lang w:eastAsia="en-GB"/>
         </w:rPr>
-        <w:t>A</w:t>
+        <w:t>in</w:t>
       </w:r>
       <w:r>
         <w:rPr>
@@ -14842,7 +14427,7 @@
           <w:szCs w:val="20"/>
           <w:lang w:eastAsia="en-GB"/>
         </w:rPr>
-        <w:t xml:space="preserve">nalog values for pins </w:t>
+        <w:t xml:space="preserve"> ANALOG </w:t>
       </w:r>
       <w:r>
         <w:rPr>
@@ -14852,7 +14437,7 @@
           <w:szCs w:val="20"/>
           <w:lang w:eastAsia="en-GB"/>
         </w:rPr>
-        <w:t>in</w:t>
+        <w:t xml:space="preserve">mode </w:t>
       </w:r>
       <w:r>
         <w:rPr>
@@ -14862,26 +14447,6 @@
           <w:szCs w:val="20"/>
           <w:lang w:eastAsia="en-GB"/>
         </w:rPr>
-        <w:t xml:space="preserve"> ANALOG </w:t>
-      </w:r>
-      <w:r>
-        <w:rPr>
-          <w:rFonts w:eastAsia="Times New Roman" w:cs="Consolas"/>
-          <w:color w:val="333333"/>
-          <w:sz w:val="20"/>
-          <w:szCs w:val="20"/>
-          <w:lang w:eastAsia="en-GB"/>
-        </w:rPr>
-        <w:t xml:space="preserve">mode </w:t>
-      </w:r>
-      <w:r>
-        <w:rPr>
-          <w:rFonts w:eastAsia="Times New Roman" w:cs="Consolas"/>
-          <w:color w:val="333333"/>
-          <w:sz w:val="20"/>
-          <w:szCs w:val="20"/>
-          <w:lang w:eastAsia="en-GB"/>
-        </w:rPr>
         <w:t xml:space="preserve">are sent at the interval determined by the </w:t>
       </w:r>
       <w:r>
@@ -14900,23 +14465,13 @@
         </w:rPr>
         <w:t xml:space="preserve">et </w:t>
       </w:r>
-      <w:proofErr w:type="spellStart"/>
       <w:r>
         <w:rPr>
           <w:b/>
           <w:sz w:val="20"/>
           <w:szCs w:val="20"/>
         </w:rPr>
-        <w:t>Autoevent</w:t>
-      </w:r>
-      <w:proofErr w:type="spellEnd"/>
-      <w:r>
-        <w:rPr>
-          <w:b/>
-          <w:sz w:val="20"/>
-          <w:szCs w:val="20"/>
-        </w:rPr>
-        <w:t xml:space="preserve"> Period</w:t>
+        <w:t>Autoevent Period</w:t>
       </w:r>
     </w:p>
     <w:p>
@@ -15031,23 +14586,13 @@
         </w:rPr>
         <w:t xml:space="preserve">et </w:t>
       </w:r>
-      <w:proofErr w:type="spellStart"/>
       <w:r>
         <w:rPr>
           <w:b/>
           <w:sz w:val="20"/>
           <w:szCs w:val="20"/>
         </w:rPr>
-        <w:t>Autoevent</w:t>
-      </w:r>
-      <w:proofErr w:type="spellEnd"/>
-      <w:r>
-        <w:rPr>
-          <w:b/>
-          <w:sz w:val="20"/>
-          <w:szCs w:val="20"/>
-        </w:rPr>
-        <w:t xml:space="preserve"> Period</w:t>
+        <w:t>Autoevent Period</w:t>
       </w:r>
     </w:p>
     <w:p>
@@ -15083,46 +14628,14 @@
           <w:sz w:val="20"/>
           <w:szCs w:val="20"/>
         </w:rPr>
-        <w:t xml:space="preserve">A period of zero will turn off </w:t>
-      </w:r>
-      <w:proofErr w:type="spellStart"/>
-      <w:r>
-        <w:rPr>
-          <w:sz w:val="20"/>
-          <w:szCs w:val="20"/>
-        </w:rPr>
-        <w:t>autoevents</w:t>
-      </w:r>
-      <w:proofErr w:type="spellEnd"/>
-      <w:r>
-        <w:rPr>
-          <w:sz w:val="20"/>
-          <w:szCs w:val="20"/>
-        </w:rPr>
-        <w:t xml:space="preserve"> for the given service.</w:t>
-      </w:r>
-      <w:r>
-        <w:rPr>
-          <w:sz w:val="20"/>
-          <w:szCs w:val="20"/>
-        </w:rPr>
-        <w:t xml:space="preserve"> Note services with a fixed </w:t>
-      </w:r>
-      <w:proofErr w:type="spellStart"/>
-      <w:r>
-        <w:rPr>
-          <w:sz w:val="20"/>
-          <w:szCs w:val="20"/>
-        </w:rPr>
-        <w:t>autoevent</w:t>
-      </w:r>
-      <w:proofErr w:type="spellEnd"/>
-      <w:r>
-        <w:rPr>
-          <w:sz w:val="20"/>
-          <w:szCs w:val="20"/>
-        </w:rPr>
-        <w:t xml:space="preserve"> period such as </w:t>
+        <w:t>A period of zero will turn off autoevents for the given service.</w:t>
+      </w:r>
+      <w:r>
+        <w:rPr>
+          <w:sz w:val="20"/>
+          <w:szCs w:val="20"/>
+        </w:rPr>
+        <w:t xml:space="preserve"> Note services with a fixed autoevent period such as </w:t>
       </w:r>
       <w:r>
         <w:rPr>
@@ -15150,23 +14663,7 @@
           <w:sz w:val="20"/>
           <w:szCs w:val="20"/>
         </w:rPr>
-        <w:t xml:space="preserve">  will enable </w:t>
-      </w:r>
-      <w:proofErr w:type="spellStart"/>
-      <w:r>
-        <w:rPr>
-          <w:sz w:val="20"/>
-          <w:szCs w:val="20"/>
-        </w:rPr>
-        <w:t>autoevents</w:t>
-      </w:r>
-      <w:proofErr w:type="spellEnd"/>
-      <w:r>
-        <w:rPr>
-          <w:sz w:val="20"/>
-          <w:szCs w:val="20"/>
-        </w:rPr>
-        <w:t xml:space="preserve"> on any positive value.</w:t>
+        <w:t xml:space="preserve">  will enable autoevents on any positive value.</w:t>
       </w:r>
     </w:p>
     <w:p>
@@ -15554,39 +15051,7 @@
           <w:sz w:val="20"/>
           <w:szCs w:val="20"/>
         </w:rPr>
-        <w:t xml:space="preserve">The format of the </w:t>
-      </w:r>
-      <w:proofErr w:type="spellStart"/>
-      <w:r>
-        <w:rPr>
-          <w:sz w:val="20"/>
-          <w:szCs w:val="20"/>
-        </w:rPr>
-        <w:t>autoevent</w:t>
-      </w:r>
-      <w:proofErr w:type="spellEnd"/>
-      <w:r>
-        <w:rPr>
-          <w:sz w:val="20"/>
-          <w:szCs w:val="20"/>
-        </w:rPr>
-        <w:t xml:space="preserve"> reply messages are service specific. The following is the format for </w:t>
-      </w:r>
-      <w:proofErr w:type="spellStart"/>
-      <w:r>
-        <w:rPr>
-          <w:sz w:val="20"/>
-          <w:szCs w:val="20"/>
-        </w:rPr>
-        <w:t>autoevents</w:t>
-      </w:r>
-      <w:proofErr w:type="spellEnd"/>
-      <w:r>
-        <w:rPr>
-          <w:sz w:val="20"/>
-          <w:szCs w:val="20"/>
-        </w:rPr>
-        <w:t xml:space="preserve"> from the core IO service</w:t>
+        <w:t>The format of the autoevent reply messages are service specific. The following is the format for autoevents from the core IO service</w:t>
       </w:r>
     </w:p>
     <w:p>
@@ -16086,43 +15551,7 @@
                 <w:sz w:val="20"/>
                 <w:szCs w:val="20"/>
               </w:rPr>
-              <w:t xml:space="preserve">Comma separated pairs of colon separated  values indicating </w:t>
-            </w:r>
-            <w:proofErr w:type="spellStart"/>
-            <w:r>
-              <w:rPr>
-                <w:color w:val="000000"/>
-                <w:sz w:val="20"/>
-                <w:szCs w:val="20"/>
-              </w:rPr>
-              <w:t>analog</w:t>
-            </w:r>
-            <w:proofErr w:type="spellEnd"/>
-            <w:r>
-              <w:rPr>
-                <w:color w:val="000000"/>
-                <w:sz w:val="20"/>
-                <w:szCs w:val="20"/>
-              </w:rPr>
-              <w:t xml:space="preserve"> pin number followed by the </w:t>
-            </w:r>
-            <w:proofErr w:type="spellStart"/>
-            <w:r>
-              <w:rPr>
-                <w:color w:val="000000"/>
-                <w:sz w:val="20"/>
-                <w:szCs w:val="20"/>
-              </w:rPr>
-              <w:t>analog</w:t>
-            </w:r>
-            <w:proofErr w:type="spellEnd"/>
-            <w:r>
-              <w:rPr>
-                <w:color w:val="000000"/>
-                <w:sz w:val="20"/>
-                <w:szCs w:val="20"/>
-              </w:rPr>
-              <w:t xml:space="preserve"> reading on that pin</w:t>
+              <w:t>Comma separated pairs of colon separated  values indicating analog pin number followed by the analog reading on that pin</w:t>
             </w:r>
           </w:p>
         </w:tc>
@@ -16217,23 +15646,7 @@
           <w:sz w:val="20"/>
           <w:szCs w:val="20"/>
         </w:rPr>
-        <w:t xml:space="preserve"> request selected  </w:t>
-      </w:r>
-      <w:proofErr w:type="spellStart"/>
-      <w:r>
-        <w:rPr>
-          <w:sz w:val="20"/>
-          <w:szCs w:val="20"/>
-        </w:rPr>
-        <w:t>analog</w:t>
-      </w:r>
-      <w:proofErr w:type="spellEnd"/>
-      <w:r>
-        <w:rPr>
-          <w:sz w:val="20"/>
-          <w:szCs w:val="20"/>
-        </w:rPr>
-        <w:t xml:space="preserve"> pin data every 20 milliseconds</w:t>
+        <w:t xml:space="preserve"> request selected  analog pin data every 20 milliseconds</w:t>
       </w:r>
     </w:p>
     <w:p>
@@ -16379,23 +15792,7 @@
           <w:sz w:val="20"/>
           <w:szCs w:val="20"/>
         </w:rPr>
-        <w:t xml:space="preserve">Reply:  none – no  </w:t>
-      </w:r>
-      <w:proofErr w:type="spellStart"/>
-      <w:r>
-        <w:rPr>
-          <w:sz w:val="20"/>
-          <w:szCs w:val="20"/>
-        </w:rPr>
-        <w:t>autoevent</w:t>
-      </w:r>
-      <w:proofErr w:type="spellEnd"/>
-      <w:r>
-        <w:rPr>
-          <w:sz w:val="20"/>
-          <w:szCs w:val="20"/>
-        </w:rPr>
-        <w:t xml:space="preserve"> messages will be sent for the I/O service after this request is received</w:t>
+        <w:t>Reply:  none – no  autoevent messages will be sent for the I/O service after this request is received</w:t>
       </w:r>
     </w:p>
     <w:p>
@@ -18269,46 +17666,14 @@
           <w:sz w:val="20"/>
           <w:szCs w:val="20"/>
         </w:rPr>
-        <w:t xml:space="preserve"> repeating events similar to the </w:t>
-      </w:r>
-      <w:proofErr w:type="spellStart"/>
-      <w:r>
-        <w:rPr>
-          <w:sz w:val="20"/>
-          <w:szCs w:val="20"/>
-        </w:rPr>
-        <w:t>analog</w:t>
-      </w:r>
-      <w:proofErr w:type="spellEnd"/>
-      <w:r>
-        <w:rPr>
-          <w:sz w:val="20"/>
-          <w:szCs w:val="20"/>
-        </w:rPr>
-        <w:t xml:space="preserve"> value messages (see </w:t>
-      </w:r>
-      <w:r>
-        <w:rPr>
-          <w:sz w:val="20"/>
-          <w:szCs w:val="20"/>
-        </w:rPr>
-        <w:t xml:space="preserve">Set </w:t>
-      </w:r>
-      <w:proofErr w:type="spellStart"/>
-      <w:r>
-        <w:rPr>
-          <w:sz w:val="20"/>
-          <w:szCs w:val="20"/>
-        </w:rPr>
-        <w:t>Autoevent</w:t>
-      </w:r>
-      <w:proofErr w:type="spellEnd"/>
-      <w:r>
-        <w:rPr>
-          <w:sz w:val="20"/>
-          <w:szCs w:val="20"/>
-        </w:rPr>
-        <w:t xml:space="preserve"> Period described in the IO section of this document).</w:t>
+        <w:t xml:space="preserve"> repeating events similar to the analog value messages (see </w:t>
+      </w:r>
+      <w:r>
+        <w:rPr>
+          <w:sz w:val="20"/>
+          <w:szCs w:val="20"/>
+        </w:rPr>
+        <w:t>Set Autoevent Period described in the IO section of this document).</w:t>
       </w:r>
     </w:p>
     <w:p>
@@ -18592,23 +17957,7 @@
           <w:sz w:val="20"/>
           <w:szCs w:val="20"/>
         </w:rPr>
-        <w:t xml:space="preserve">Request  distance </w:t>
-      </w:r>
-      <w:proofErr w:type="spellStart"/>
-      <w:r>
-        <w:rPr>
-          <w:sz w:val="20"/>
-          <w:szCs w:val="20"/>
-        </w:rPr>
-        <w:t>autoevents</w:t>
-      </w:r>
-      <w:proofErr w:type="spellEnd"/>
-      <w:r>
-        <w:rPr>
-          <w:sz w:val="20"/>
-          <w:szCs w:val="20"/>
-        </w:rPr>
-        <w:t>:</w:t>
+        <w:t>Request  distance autoevents:</w:t>
       </w:r>
     </w:p>
     <w:tbl>
@@ -20089,46 +19438,14 @@
           <w:sz w:val="20"/>
           <w:szCs w:val="20"/>
         </w:rPr>
-        <w:t>Service to set one or more RGB  LEDs, such as WS2812 (</w:t>
-      </w:r>
-      <w:proofErr w:type="spellStart"/>
-      <w:r>
-        <w:rPr>
-          <w:sz w:val="20"/>
-          <w:szCs w:val="20"/>
-        </w:rPr>
-        <w:t>neopixels</w:t>
-      </w:r>
-      <w:proofErr w:type="spellEnd"/>
-      <w:r>
-        <w:rPr>
-          <w:sz w:val="20"/>
-          <w:szCs w:val="20"/>
-        </w:rPr>
-        <w:t>).  LEDs are identified by a sequence position number, the first pixe</w:t>
-      </w:r>
-      <w:r>
-        <w:rPr>
-          <w:sz w:val="20"/>
-          <w:szCs w:val="20"/>
-        </w:rPr>
-        <w:t xml:space="preserve">l is position 0. </w:t>
-      </w:r>
-      <w:proofErr w:type="spellStart"/>
-      <w:r>
-        <w:rPr>
-          <w:sz w:val="20"/>
-          <w:szCs w:val="20"/>
-        </w:rPr>
-        <w:t>Colors</w:t>
-      </w:r>
-      <w:proofErr w:type="spellEnd"/>
-      <w:r>
-        <w:rPr>
-          <w:sz w:val="20"/>
-          <w:szCs w:val="20"/>
-        </w:rPr>
-        <w:t xml:space="preserve"> are 32 bit packed </w:t>
+        <w:t>Service to set one or more RGB  LEDs, such as WS2812 (neopixels).  LEDs are identified by a sequence position number, the first pixe</w:t>
+      </w:r>
+      <w:r>
+        <w:rPr>
+          <w:sz w:val="20"/>
+          <w:szCs w:val="20"/>
+        </w:rPr>
+        <w:t xml:space="preserve">l is position 0. Colors are 32 bit packed </w:t>
       </w:r>
       <w:r>
         <w:rPr>
@@ -20142,23 +19459,7 @@
           <w:sz w:val="20"/>
           <w:szCs w:val="20"/>
         </w:rPr>
-        <w:t xml:space="preserve">  To following can be used to convert individual RGB values  to </w:t>
-      </w:r>
-      <w:proofErr w:type="spellStart"/>
-      <w:r>
-        <w:rPr>
-          <w:sz w:val="20"/>
-          <w:szCs w:val="20"/>
-        </w:rPr>
-        <w:t>color</w:t>
-      </w:r>
-      <w:proofErr w:type="spellEnd"/>
-      <w:r>
-        <w:rPr>
-          <w:sz w:val="20"/>
-          <w:szCs w:val="20"/>
-        </w:rPr>
-        <w:t xml:space="preserve"> value:   </w:t>
+        <w:t xml:space="preserve">  To following can be used to convert individual RGB values  to color value:   </w:t>
       </w:r>
       <w:r>
         <w:rPr>
@@ -20277,23 +19578,7 @@
           <w:sz w:val="20"/>
           <w:szCs w:val="20"/>
         </w:rPr>
-        <w:t xml:space="preserve"> Request: Set pixels using colon separated list of pairs of pixel numbers and </w:t>
-      </w:r>
-      <w:proofErr w:type="spellStart"/>
-      <w:r>
-        <w:rPr>
-          <w:sz w:val="20"/>
-          <w:szCs w:val="20"/>
-        </w:rPr>
-        <w:t>colors</w:t>
-      </w:r>
-      <w:proofErr w:type="spellEnd"/>
-      <w:r>
-        <w:rPr>
-          <w:sz w:val="20"/>
-          <w:szCs w:val="20"/>
-        </w:rPr>
-        <w:t>.</w:t>
+        <w:t> Request: Set pixels using colon separated list of pairs of pixel numbers and colors.</w:t>
       </w:r>
     </w:p>
     <w:tbl>
@@ -20943,17 +20228,8 @@
                 <w:sz w:val="20"/>
                 <w:szCs w:val="20"/>
               </w:rPr>
-              <w:t xml:space="preserve"> </w:t>
-            </w:r>
-            <w:proofErr w:type="spellStart"/>
-            <w:r>
-              <w:rPr>
-                <w:sz w:val="20"/>
-                <w:szCs w:val="20"/>
-              </w:rPr>
-              <w:t>Nbr</w:t>
-            </w:r>
-            <w:proofErr w:type="spellEnd"/>
+              <w:t xml:space="preserve"> Nbr</w:t>
+            </w:r>
           </w:p>
         </w:tc>
         <w:tc>
@@ -21010,7 +20286,6 @@
                 <w:szCs w:val="20"/>
               </w:rPr>
             </w:pPr>
-            <w:proofErr w:type="spellStart"/>
             <w:r>
               <w:rPr>
                 <w:sz w:val="20"/>
@@ -21018,7 +20293,6 @@
               </w:rPr>
               <w:t>Nbr</w:t>
             </w:r>
-            <w:proofErr w:type="spellEnd"/>
           </w:p>
         </w:tc>
         <w:tc>
@@ -21129,23 +20403,7 @@
                 <w:sz w:val="20"/>
                 <w:szCs w:val="20"/>
               </w:rPr>
-              <w:t xml:space="preserve"> </w:t>
-            </w:r>
-            <w:proofErr w:type="spellStart"/>
-            <w:r>
-              <w:rPr>
-                <w:sz w:val="20"/>
-                <w:szCs w:val="20"/>
-              </w:rPr>
-              <w:t>color</w:t>
-            </w:r>
-            <w:proofErr w:type="spellEnd"/>
-            <w:r>
-              <w:rPr>
-                <w:sz w:val="20"/>
-                <w:szCs w:val="20"/>
-              </w:rPr>
-              <w:t xml:space="preserve"> values</w:t>
+              <w:t xml:space="preserve"> color values</w:t>
             </w:r>
           </w:p>
         </w:tc>
@@ -22023,17 +21281,8 @@
                 <w:sz w:val="20"/>
                 <w:szCs w:val="20"/>
               </w:rPr>
-              <w:t xml:space="preserve">  </w:t>
-            </w:r>
-            <w:proofErr w:type="spellStart"/>
-            <w:r>
-              <w:rPr>
-                <w:sz w:val="20"/>
-                <w:szCs w:val="20"/>
-              </w:rPr>
-              <w:t>Nbr</w:t>
-            </w:r>
-            <w:proofErr w:type="spellEnd"/>
+              <w:t xml:space="preserve">  Nbr</w:t>
+            </w:r>
           </w:p>
         </w:tc>
         <w:tc>
@@ -22090,7 +21339,6 @@
                 <w:szCs w:val="20"/>
               </w:rPr>
             </w:pPr>
-            <w:proofErr w:type="spellStart"/>
             <w:r>
               <w:rPr>
                 <w:sz w:val="20"/>
@@ -22098,7 +21346,6 @@
               </w:rPr>
               <w:t>Nbr</w:t>
             </w:r>
-            <w:proofErr w:type="spellEnd"/>
           </w:p>
         </w:tc>
         <w:tc>
@@ -22314,14 +21561,7 @@
           <w:sz w:val="20"/>
           <w:szCs w:val="20"/>
         </w:rPr>
-        <w:t xml:space="preserve">Example:  on the first strip, set the first pixel </w:t>
-      </w:r>
-      <w:r>
-        <w:rPr>
-          <w:sz w:val="20"/>
-          <w:szCs w:val="20"/>
-        </w:rPr>
-        <w:t xml:space="preserve">red, second </w:t>
+        <w:t xml:space="preserve">Example:  on the first strip, set the first pixel red, second </w:t>
       </w:r>
       <w:r>
         <w:rPr>
@@ -22335,14 +21575,7 @@
           <w:sz w:val="20"/>
           <w:szCs w:val="20"/>
         </w:rPr>
-        <w:t xml:space="preserve">, third </w:t>
-      </w:r>
-      <w:r>
-        <w:rPr>
-          <w:sz w:val="20"/>
-          <w:szCs w:val="20"/>
-        </w:rPr>
-        <w:t>green</w:t>
+        <w:t>, third green</w:t>
       </w:r>
     </w:p>
     <w:p>
@@ -23342,17 +22575,8 @@
                 <w:sz w:val="20"/>
                 <w:szCs w:val="20"/>
               </w:rPr>
-              <w:t xml:space="preserve">  </w:t>
-            </w:r>
-            <w:proofErr w:type="spellStart"/>
-            <w:r>
-              <w:rPr>
-                <w:sz w:val="20"/>
-                <w:szCs w:val="20"/>
-              </w:rPr>
-              <w:t>Nbr</w:t>
-            </w:r>
-            <w:proofErr w:type="spellEnd"/>
+              <w:t xml:space="preserve">  Nbr</w:t>
+            </w:r>
           </w:p>
         </w:tc>
         <w:tc>
@@ -23409,7 +22633,6 @@
                 <w:szCs w:val="20"/>
               </w:rPr>
             </w:pPr>
-            <w:proofErr w:type="spellStart"/>
             <w:r>
               <w:rPr>
                 <w:sz w:val="20"/>
@@ -23417,7 +22640,6 @@
               </w:rPr>
               <w:t>Nbr</w:t>
             </w:r>
-            <w:proofErr w:type="spellEnd"/>
           </w:p>
         </w:tc>
         <w:tc>
@@ -23472,17 +22694,8 @@
                 <w:sz w:val="20"/>
                 <w:szCs w:val="20"/>
               </w:rPr>
-              <w:t xml:space="preserve">  </w:t>
-            </w:r>
-            <w:proofErr w:type="spellStart"/>
-            <w:r>
-              <w:rPr>
-                <w:sz w:val="20"/>
-                <w:szCs w:val="20"/>
-              </w:rPr>
-              <w:t>Nbr</w:t>
-            </w:r>
-            <w:proofErr w:type="spellEnd"/>
+              <w:t xml:space="preserve">  Nbr</w:t>
+            </w:r>
           </w:p>
         </w:tc>
         <w:tc>
@@ -23593,23 +22806,7 @@
                 <w:sz w:val="20"/>
                 <w:szCs w:val="20"/>
               </w:rPr>
-              <w:t xml:space="preserve"> </w:t>
-            </w:r>
-            <w:proofErr w:type="spellStart"/>
-            <w:r>
-              <w:rPr>
-                <w:sz w:val="20"/>
-                <w:szCs w:val="20"/>
-              </w:rPr>
-              <w:t>color</w:t>
-            </w:r>
-            <w:proofErr w:type="spellEnd"/>
-            <w:r>
-              <w:rPr>
-                <w:sz w:val="20"/>
-                <w:szCs w:val="20"/>
-              </w:rPr>
-              <w:t xml:space="preserve"> values</w:t>
+              <w:t xml:space="preserve"> color values</w:t>
             </w:r>
           </w:p>
         </w:tc>
@@ -24395,7 +23592,6 @@
         </w:rPr>
         <w:t xml:space="preserve">pixels for the given strip. This value is the maximum number of pixels that can be controlled on the strip and is determined by the value given in the sketch </w:t>
       </w:r>
-      <w:proofErr w:type="spellStart"/>
       <w:r>
         <w:rPr>
           <w:rFonts w:ascii="Consolas" w:hAnsi="Consolas"/>
@@ -24404,7 +23600,6 @@
         </w:rPr>
         <w:t>asipPixel.begin</w:t>
       </w:r>
-      <w:proofErr w:type="spellEnd"/>
       <w:r>
         <w:rPr>
           <w:sz w:val="20"/>
@@ -25188,7 +24383,6 @@
                 <w:szCs w:val="20"/>
               </w:rPr>
             </w:pPr>
-            <w:proofErr w:type="spellStart"/>
             <w:r>
               <w:rPr>
                 <w:b/>
@@ -25225,7 +24419,6 @@
               </w:rPr>
               <w:t>ze</w:t>
             </w:r>
-            <w:proofErr w:type="spellEnd"/>
           </w:p>
         </w:tc>
         <w:tc>
@@ -25598,105 +24791,15 @@
           <w:sz w:val="20"/>
           <w:szCs w:val="20"/>
         </w:rPr>
-        <w:t xml:space="preserve">See </w:t>
-      </w:r>
-      <w:proofErr w:type="spellStart"/>
+        <w:t xml:space="preserve">See pixelTest.ino </w:t>
+      </w:r>
       <w:r>
         <w:rPr>
           <w:bCs/>
           <w:sz w:val="20"/>
           <w:szCs w:val="20"/>
         </w:rPr>
-        <w:t>pixelTest.ino</w:t>
-      </w:r>
-      <w:proofErr w:type="spellEnd"/>
-      <w:r>
-        <w:rPr>
-          <w:bCs/>
-          <w:sz w:val="20"/>
-          <w:szCs w:val="20"/>
-        </w:rPr>
-        <w:t xml:space="preserve"> </w:t>
-      </w:r>
-      <w:r>
-        <w:rPr>
-          <w:bCs/>
-          <w:sz w:val="20"/>
-          <w:szCs w:val="20"/>
-        </w:rPr>
-        <w:t xml:space="preserve">or </w:t>
-      </w:r>
-      <w:proofErr w:type="spellStart"/>
-      <w:r>
-        <w:rPr>
-          <w:bCs/>
-          <w:sz w:val="20"/>
-          <w:szCs w:val="20"/>
-        </w:rPr>
-        <w:t>mirtoWifiOutreach.ino</w:t>
-      </w:r>
-      <w:proofErr w:type="spellEnd"/>
-      <w:r>
-        <w:rPr>
-          <w:bCs/>
-          <w:sz w:val="20"/>
-          <w:szCs w:val="20"/>
-        </w:rPr>
-        <w:t xml:space="preserve"> for code examples using new begin() method supporting </w:t>
-      </w:r>
-      <w:proofErr w:type="spellStart"/>
-      <w:r>
-        <w:rPr>
-          <w:bCs/>
-          <w:sz w:val="20"/>
-          <w:szCs w:val="20"/>
-        </w:rPr>
-        <w:t>callback</w:t>
-      </w:r>
-      <w:proofErr w:type="spellEnd"/>
-      <w:r>
-        <w:rPr>
-          <w:bCs/>
-          <w:sz w:val="20"/>
-          <w:szCs w:val="20"/>
-        </w:rPr>
-        <w:t xml:space="preserve"> function that enables setting </w:t>
-      </w:r>
-      <w:proofErr w:type="spellStart"/>
-      <w:r>
-        <w:rPr>
-          <w:bCs/>
-          <w:sz w:val="20"/>
-          <w:szCs w:val="20"/>
-        </w:rPr>
-        <w:t>color</w:t>
-      </w:r>
-      <w:proofErr w:type="spellEnd"/>
-      <w:r>
-        <w:rPr>
-          <w:bCs/>
-          <w:sz w:val="20"/>
-          <w:szCs w:val="20"/>
-        </w:rPr>
-        <w:t xml:space="preserve"> in a supported device such as a </w:t>
-      </w:r>
-      <w:proofErr w:type="spellStart"/>
-      <w:r>
-        <w:rPr>
-          <w:bCs/>
-          <w:sz w:val="20"/>
-          <w:szCs w:val="20"/>
-        </w:rPr>
-        <w:t>color</w:t>
-      </w:r>
-      <w:proofErr w:type="spellEnd"/>
-      <w:r>
-        <w:rPr>
-          <w:bCs/>
-          <w:sz w:val="20"/>
-          <w:szCs w:val="20"/>
-        </w:rPr>
-        <w:t xml:space="preserve"> LCD.</w:t>
+        <w:t>or mirtoWifiOutreach.ino for code examples using new begin() method supporting callback function that enables setting color in a supported device such as a color LCD.</w:t>
       </w:r>
     </w:p>
     <w:p>
@@ -27288,27 +26391,7 @@
                 <w:sz w:val="20"/>
                 <w:szCs w:val="20"/>
               </w:rPr>
-              <w:t>Duration (</w:t>
-            </w:r>
-            <w:proofErr w:type="spellStart"/>
-            <w:r>
-              <w:rPr>
-                <w:b/>
-                <w:color w:val="000000"/>
-                <w:sz w:val="20"/>
-                <w:szCs w:val="20"/>
-              </w:rPr>
-              <w:t>ms</w:t>
-            </w:r>
-            <w:proofErr w:type="spellEnd"/>
-            <w:r>
-              <w:rPr>
-                <w:b/>
-                <w:color w:val="000000"/>
-                <w:sz w:val="20"/>
-                <w:szCs w:val="20"/>
-              </w:rPr>
-              <w:t>)</w:t>
+              <w:t>Duration (ms)</w:t>
             </w:r>
           </w:p>
         </w:tc>
@@ -27976,27 +27059,7 @@
                 <w:sz w:val="20"/>
                 <w:szCs w:val="20"/>
               </w:rPr>
-              <w:t>Duration (</w:t>
-            </w:r>
-            <w:proofErr w:type="spellStart"/>
-            <w:r>
-              <w:rPr>
-                <w:b/>
-                <w:color w:val="000000"/>
-                <w:sz w:val="20"/>
-                <w:szCs w:val="20"/>
-              </w:rPr>
-              <w:t>ms</w:t>
-            </w:r>
-            <w:proofErr w:type="spellEnd"/>
-            <w:r>
-              <w:rPr>
-                <w:b/>
-                <w:color w:val="000000"/>
-                <w:sz w:val="20"/>
-                <w:szCs w:val="20"/>
-              </w:rPr>
-              <w:t>)</w:t>
+              <w:t>Duration (ms)</w:t>
             </w:r>
           </w:p>
         </w:tc>
@@ -28749,27 +27812,7 @@
                 <w:sz w:val="20"/>
                 <w:szCs w:val="20"/>
               </w:rPr>
-              <w:t>Duration (</w:t>
-            </w:r>
-            <w:proofErr w:type="spellStart"/>
-            <w:r>
-              <w:rPr>
-                <w:b/>
-                <w:color w:val="000000"/>
-                <w:sz w:val="20"/>
-                <w:szCs w:val="20"/>
-              </w:rPr>
-              <w:t>ms</w:t>
-            </w:r>
-            <w:proofErr w:type="spellEnd"/>
-            <w:r>
-              <w:rPr>
-                <w:b/>
-                <w:color w:val="000000"/>
-                <w:sz w:val="20"/>
-                <w:szCs w:val="20"/>
-              </w:rPr>
-              <w:t>)</w:t>
+              <w:t>Duration (ms)</w:t>
             </w:r>
           </w:p>
         </w:tc>
@@ -29196,9 +28239,9 @@
         <w:gridCol w:w="312"/>
         <w:gridCol w:w="509"/>
         <w:gridCol w:w="312"/>
+        <w:gridCol w:w="2508"/>
+        <w:gridCol w:w="266"/>
         <w:gridCol w:w="1515"/>
-        <w:gridCol w:w="266"/>
-        <w:gridCol w:w="2508"/>
         <w:gridCol w:w="1153"/>
       </w:tblGrid>
       <w:tr>
@@ -29298,44 +28341,44 @@
                 <w:sz w:val="20"/>
                 <w:szCs w:val="20"/>
               </w:rPr>
+              <w:t>Speed (degrees per second)</w:t>
+            </w:r>
+          </w:p>
+        </w:tc>
+        <w:tc>
+          <w:tcPr>
+            <w:tcW w:w="0" w:type="auto"/>
+          </w:tcPr>
+          <w:p>
+            <w:pPr>
+              <w:rPr>
+                <w:sz w:val="20"/>
+                <w:szCs w:val="20"/>
+              </w:rPr>
+            </w:pPr>
+          </w:p>
+        </w:tc>
+        <w:tc>
+          <w:tcPr>
+            <w:tcW w:w="0" w:type="auto"/>
+          </w:tcPr>
+          <w:p>
+            <w:pPr>
+              <w:rPr>
+                <w:b/>
+                <w:color w:val="000000"/>
+                <w:sz w:val="20"/>
+                <w:szCs w:val="20"/>
+              </w:rPr>
+            </w:pPr>
+            <w:r>
+              <w:rPr>
+                <w:b/>
+                <w:color w:val="000000"/>
+                <w:sz w:val="20"/>
+                <w:szCs w:val="20"/>
+              </w:rPr>
               <w:t>Angle (degrees)</w:t>
-            </w:r>
-          </w:p>
-        </w:tc>
-        <w:tc>
-          <w:tcPr>
-            <w:tcW w:w="0" w:type="auto"/>
-          </w:tcPr>
-          <w:p>
-            <w:pPr>
-              <w:rPr>
-                <w:sz w:val="20"/>
-                <w:szCs w:val="20"/>
-              </w:rPr>
-            </w:pPr>
-          </w:p>
-        </w:tc>
-        <w:tc>
-          <w:tcPr>
-            <w:tcW w:w="0" w:type="auto"/>
-          </w:tcPr>
-          <w:p>
-            <w:pPr>
-              <w:rPr>
-                <w:b/>
-                <w:color w:val="000000"/>
-                <w:sz w:val="20"/>
-                <w:szCs w:val="20"/>
-              </w:rPr>
-            </w:pPr>
-            <w:r>
-              <w:rPr>
-                <w:b/>
-                <w:color w:val="000000"/>
-                <w:sz w:val="20"/>
-                <w:szCs w:val="20"/>
-              </w:rPr>
-              <w:t>Speed (degrees per second)</w:t>
             </w:r>
           </w:p>
         </w:tc>
@@ -29454,7 +28497,7 @@
                 <w:sz w:val="20"/>
                 <w:szCs w:val="20"/>
               </w:rPr>
-              <w:t>c</w:t>
+              <w:t>a</w:t>
             </w:r>
             <w:r>
               <w:rPr>
@@ -29635,11 +28678,35 @@
           <w:sz w:val="20"/>
           <w:szCs w:val="20"/>
         </w:rPr>
-        <w:t>M,a,180,90</w:t>
+        <w:t>M,a,</w:t>
       </w:r>
       <w:r>
         <w:rPr>
           <w:rFonts w:ascii="Courier New" w:hAnsi="Courier New" w:cs="Courier New"/>
+          <w:sz w:val="20"/>
+          <w:szCs w:val="20"/>
+        </w:rPr>
+        <w:t>90</w:t>
+      </w:r>
+      <w:r>
+        <w:rPr>
+          <w:rFonts w:ascii="Courier New" w:hAnsi="Courier New" w:cs="Courier New"/>
+          <w:sz w:val="20"/>
+          <w:szCs w:val="20"/>
+        </w:rPr>
+        <w:t>,</w:t>
+      </w:r>
+      <w:r>
+        <w:rPr>
+          <w:rFonts w:ascii="Courier New" w:hAnsi="Courier New" w:cs="Courier New"/>
+          <w:sz w:val="20"/>
+          <w:szCs w:val="20"/>
+        </w:rPr>
+        <w:t>-180</w:t>
+      </w:r>
+      <w:r>
+        <w:rPr>
+          <w:rFonts w:ascii="Courier New" w:hAnsi="Courier New" w:cs="Courier New"/>
         </w:rPr>
         <w:t>"</w:t>
       </w:r>
@@ -29654,7 +28721,21 @@
           <w:sz w:val="20"/>
           <w:szCs w:val="20"/>
         </w:rPr>
-        <w:t xml:space="preserve"> rotate 180 degrees in 2 seconds:</w:t>
+        <w:t xml:space="preserve"> rotate 180 degrees </w:t>
+      </w:r>
+      <w:r>
+        <w:rPr>
+          <w:sz w:val="20"/>
+          <w:szCs w:val="20"/>
+        </w:rPr>
+        <w:t xml:space="preserve">ccw </w:t>
+      </w:r>
+      <w:r>
+        <w:rPr>
+          <w:sz w:val="20"/>
+          <w:szCs w:val="20"/>
+        </w:rPr>
+        <w:t>in 2 seconds:</w:t>
       </w:r>
     </w:p>
     <w:p>
@@ -31651,23 +30732,7 @@
           <w:sz w:val="20"/>
           <w:szCs w:val="20"/>
         </w:rPr>
-        <w:t xml:space="preserve">Request heading </w:t>
-      </w:r>
-      <w:proofErr w:type="spellStart"/>
-      <w:r>
-        <w:rPr>
-          <w:sz w:val="20"/>
-          <w:szCs w:val="20"/>
-        </w:rPr>
-        <w:t>autoevents</w:t>
-      </w:r>
-      <w:proofErr w:type="spellEnd"/>
-      <w:r>
-        <w:rPr>
-          <w:sz w:val="20"/>
-          <w:szCs w:val="20"/>
-        </w:rPr>
-        <w:t>:</w:t>
+        <w:t>Request heading autoevents:</w:t>
       </w:r>
     </w:p>
     <w:tbl>
@@ -33103,23 +32168,7 @@
           <w:sz w:val="20"/>
           <w:szCs w:val="20"/>
         </w:rPr>
-        <w:t xml:space="preserve">Request heading </w:t>
-      </w:r>
-      <w:proofErr w:type="spellStart"/>
-      <w:r>
-        <w:rPr>
-          <w:sz w:val="20"/>
-          <w:szCs w:val="20"/>
-        </w:rPr>
-        <w:t>autoevents</w:t>
-      </w:r>
-      <w:proofErr w:type="spellEnd"/>
-      <w:r>
-        <w:rPr>
-          <w:sz w:val="20"/>
-          <w:szCs w:val="20"/>
-        </w:rPr>
-        <w:t>:</w:t>
+        <w:t>Request heading autoevents:</w:t>
       </w:r>
     </w:p>
     <w:tbl>
@@ -34318,23 +33367,7 @@
           <w:sz w:val="20"/>
           <w:szCs w:val="20"/>
         </w:rPr>
-        <w:t xml:space="preserve">in the </w:t>
-      </w:r>
-      <w:proofErr w:type="spellStart"/>
-      <w:r>
-        <w:rPr>
-          <w:sz w:val="20"/>
-          <w:szCs w:val="20"/>
-        </w:rPr>
-        <w:t>x,y</w:t>
-      </w:r>
-      <w:proofErr w:type="spellEnd"/>
-      <w:r>
-        <w:rPr>
-          <w:sz w:val="20"/>
-          <w:szCs w:val="20"/>
-        </w:rPr>
-        <w:t xml:space="preserve"> and z axis.</w:t>
+        <w:t>in the x,y and z axis.</w:t>
       </w:r>
     </w:p>
     <w:p>
@@ -34636,17 +33669,8 @@
           <w:sz w:val="20"/>
           <w:szCs w:val="20"/>
         </w:rPr>
-        <w:t xml:space="preserve"> heading </w:t>
-      </w:r>
-      <w:proofErr w:type="spellStart"/>
-      <w:r>
-        <w:rPr>
-          <w:sz w:val="20"/>
-          <w:szCs w:val="20"/>
-        </w:rPr>
-        <w:t>autoevents</w:t>
-      </w:r>
-      <w:proofErr w:type="spellEnd"/>
+        <w:t xml:space="preserve"> heading autoevents</w:t>
+      </w:r>
       <w:r>
         <w:rPr>
           <w:sz w:val="20"/>
@@ -35685,7 +34709,6 @@
                 <w:szCs w:val="20"/>
               </w:rPr>
             </w:pPr>
-            <w:proofErr w:type="spellStart"/>
             <w:r>
               <w:rPr>
                 <w:color w:val="000000"/>
@@ -35694,7 +34717,6 @@
               </w:rPr>
               <w:t>Nbr</w:t>
             </w:r>
-            <w:proofErr w:type="spellEnd"/>
           </w:p>
         </w:tc>
         <w:tc>
@@ -35731,7 +34753,6 @@
                 <w:szCs w:val="20"/>
               </w:rPr>
             </w:pPr>
-            <w:proofErr w:type="spellStart"/>
             <w:r>
               <w:rPr>
                 <w:color w:val="000000"/>
@@ -35740,7 +34761,6 @@
               </w:rPr>
               <w:t>Nbr</w:t>
             </w:r>
-            <w:proofErr w:type="spellEnd"/>
           </w:p>
         </w:tc>
         <w:tc>
@@ -35777,7 +34797,6 @@
                 <w:szCs w:val="20"/>
               </w:rPr>
             </w:pPr>
-            <w:proofErr w:type="spellStart"/>
             <w:r>
               <w:rPr>
                 <w:color w:val="000000"/>
@@ -35786,7 +34805,6 @@
               </w:rPr>
               <w:t>Nbr</w:t>
             </w:r>
-            <w:proofErr w:type="spellEnd"/>
           </w:p>
         </w:tc>
         <w:tc>
@@ -35823,7 +34841,6 @@
                 <w:szCs w:val="20"/>
               </w:rPr>
             </w:pPr>
-            <w:proofErr w:type="spellStart"/>
             <w:r>
               <w:rPr>
                 <w:color w:val="000000"/>
@@ -35832,7 +34849,6 @@
               </w:rPr>
               <w:t>Nbr</w:t>
             </w:r>
-            <w:proofErr w:type="spellEnd"/>
           </w:p>
         </w:tc>
         <w:tc>
@@ -36296,23 +35312,7 @@
           <w:sz w:val="20"/>
           <w:szCs w:val="20"/>
         </w:rPr>
-        <w:t xml:space="preserve">Request heading </w:t>
-      </w:r>
-      <w:proofErr w:type="spellStart"/>
-      <w:r>
-        <w:rPr>
-          <w:sz w:val="20"/>
-          <w:szCs w:val="20"/>
-        </w:rPr>
-        <w:t>autoevents</w:t>
-      </w:r>
-      <w:proofErr w:type="spellEnd"/>
-      <w:r>
-        <w:rPr>
-          <w:sz w:val="20"/>
-          <w:szCs w:val="20"/>
-        </w:rPr>
-        <w:t>:</w:t>
+        <w:t>Request heading autoevents:</w:t>
       </w:r>
     </w:p>
     <w:tbl>
@@ -38117,7 +37117,6 @@
           <w:szCs w:val="20"/>
         </w:rPr>
       </w:pPr>
-      <w:proofErr w:type="spellStart"/>
       <w:r>
         <w:rPr>
           <w:b/>
@@ -38126,7 +37125,6 @@
         </w:rPr>
         <w:t>RGBLed</w:t>
       </w:r>
-      <w:proofErr w:type="spellEnd"/>
     </w:p>
     <w:p>
       <w:pPr>
@@ -38155,15 +37153,7 @@
           <w:sz w:val="20"/>
           <w:szCs w:val="20"/>
         </w:rPr>
-        <w:t>, such as WS2812 (</w:t>
-      </w:r>
-      <w:proofErr w:type="spellStart"/>
-      <w:r>
-        <w:rPr>
-          <w:sz w:val="20"/>
-          <w:szCs w:val="20"/>
-        </w:rPr>
-        <w:t>neopixel</w:t>
+        <w:t>, such as WS2812 (neopixel</w:t>
       </w:r>
       <w:r>
         <w:rPr>
@@ -38172,7 +37162,6 @@
         </w:rPr>
         <w:t>s</w:t>
       </w:r>
-      <w:proofErr w:type="spellEnd"/>
       <w:r>
         <w:rPr>
           <w:sz w:val="20"/>
@@ -38217,21 +37206,12 @@
           <w:szCs w:val="20"/>
         </w:rPr>
       </w:pPr>
-      <w:proofErr w:type="spellStart"/>
-      <w:r>
-        <w:rPr>
-          <w:sz w:val="20"/>
-          <w:szCs w:val="20"/>
-        </w:rPr>
-        <w:t>Colors</w:t>
-      </w:r>
-      <w:proofErr w:type="spellEnd"/>
-      <w:r>
-        <w:rPr>
-          <w:sz w:val="20"/>
-          <w:szCs w:val="20"/>
-        </w:rPr>
-        <w:t xml:space="preserve"> are the RGB</w:t>
+      <w:r>
+        <w:rPr>
+          <w:sz w:val="20"/>
+          <w:szCs w:val="20"/>
+        </w:rPr>
+        <w:t>Colors are the RGB</w:t>
       </w:r>
       <w:r>
         <w:rPr>
@@ -38256,21 +37236,12 @@
         </w:rPr>
         <w:t xml:space="preserve">      </w:t>
       </w:r>
-      <w:proofErr w:type="spellStart"/>
-      <w:r>
-        <w:rPr>
-          <w:sz w:val="20"/>
-          <w:szCs w:val="20"/>
-        </w:rPr>
-        <w:t>Color</w:t>
-      </w:r>
-      <w:proofErr w:type="spellEnd"/>
-      <w:r>
-        <w:rPr>
-          <w:sz w:val="20"/>
-          <w:szCs w:val="20"/>
-        </w:rPr>
-        <w:t xml:space="preserve"> = </w:t>
+      <w:r>
+        <w:rPr>
+          <w:sz w:val="20"/>
+          <w:szCs w:val="20"/>
+        </w:rPr>
+        <w:t xml:space="preserve">Color = </w:t>
       </w:r>
       <w:r>
         <w:rPr>
@@ -38332,7 +37303,6 @@
         </w:rPr>
         <w:t xml:space="preserve">32 bit packed RGB </w:t>
       </w:r>
-      <w:proofErr w:type="spellStart"/>
       <w:r>
         <w:rPr>
           <w:sz w:val="20"/>
@@ -38340,7 +37310,6 @@
         </w:rPr>
         <w:t>color</w:t>
       </w:r>
-      <w:proofErr w:type="spellEnd"/>
       <w:r>
         <w:rPr>
           <w:sz w:val="20"/>
@@ -38836,25 +37805,7 @@
                 <w:sz w:val="20"/>
                 <w:szCs w:val="20"/>
               </w:rPr>
-              <w:t xml:space="preserve">Comma separated pairs of colon separated  pixel positions and numeric </w:t>
-            </w:r>
-            <w:proofErr w:type="spellStart"/>
-            <w:r>
-              <w:rPr>
-                <w:color w:val="000000"/>
-                <w:sz w:val="20"/>
-                <w:szCs w:val="20"/>
-              </w:rPr>
-              <w:t>color</w:t>
-            </w:r>
-            <w:proofErr w:type="spellEnd"/>
-            <w:r>
-              <w:rPr>
-                <w:color w:val="000000"/>
-                <w:sz w:val="20"/>
-                <w:szCs w:val="20"/>
-              </w:rPr>
-              <w:t xml:space="preserve"> values</w:t>
+              <w:t>Comma separated pairs of colon separated  pixel positions and numeric color values</w:t>
             </w:r>
           </w:p>
         </w:tc>
@@ -39064,7 +38015,6 @@
         </w:rPr>
         <w:t xml:space="preserve">three 8 bit RGB </w:t>
       </w:r>
-      <w:proofErr w:type="spellStart"/>
       <w:r>
         <w:rPr>
           <w:sz w:val="20"/>
@@ -39072,7 +38022,6 @@
         </w:rPr>
         <w:t>color</w:t>
       </w:r>
-      <w:proofErr w:type="spellEnd"/>
       <w:r>
         <w:rPr>
           <w:sz w:val="20"/>
@@ -39531,25 +38480,7 @@
                 <w:sz w:val="20"/>
                 <w:szCs w:val="20"/>
               </w:rPr>
-              <w:t xml:space="preserve">Comma separated pairs of colon separated  pixel positions and numeric RGB </w:t>
-            </w:r>
-            <w:proofErr w:type="spellStart"/>
-            <w:r>
-              <w:rPr>
-                <w:color w:val="000000"/>
-                <w:sz w:val="20"/>
-                <w:szCs w:val="20"/>
-              </w:rPr>
-              <w:t>color</w:t>
-            </w:r>
-            <w:proofErr w:type="spellEnd"/>
-            <w:r>
-              <w:rPr>
-                <w:color w:val="000000"/>
-                <w:sz w:val="20"/>
-                <w:szCs w:val="20"/>
-              </w:rPr>
-              <w:t xml:space="preserve"> values</w:t>
+              <w:t>Comma separated pairs of colon separated  pixel positions and numeric RGB color values</w:t>
             </w:r>
           </w:p>
         </w:tc>
@@ -40363,25 +39294,7 @@
                 <w:sz w:val="20"/>
                 <w:szCs w:val="20"/>
               </w:rPr>
-              <w:t xml:space="preserve">Comma separated  32 bit </w:t>
-            </w:r>
-            <w:proofErr w:type="spellStart"/>
-            <w:r>
-              <w:rPr>
-                <w:color w:val="000000"/>
-                <w:sz w:val="20"/>
-                <w:szCs w:val="20"/>
-              </w:rPr>
-              <w:t>color</w:t>
-            </w:r>
-            <w:proofErr w:type="spellEnd"/>
-            <w:r>
-              <w:rPr>
-                <w:color w:val="000000"/>
-                <w:sz w:val="20"/>
-                <w:szCs w:val="20"/>
-              </w:rPr>
-              <w:t xml:space="preserve"> values for pixels starting from positon given in the First Pixel field</w:t>
+              <w:t>Comma separated  32 bit color values for pixels starting from positon given in the First Pixel field</w:t>
             </w:r>
           </w:p>
         </w:tc>
@@ -43639,18 +42552,8 @@
                 <w:sz w:val="20"/>
                 <w:szCs w:val="20"/>
               </w:rPr>
-              <w:t xml:space="preserve">Comma separated  pairs of line </w:t>
-            </w:r>
-            <w:proofErr w:type="spellStart"/>
-            <w:r>
-              <w:rPr>
-                <w:color w:val="000000"/>
-                <w:sz w:val="20"/>
-                <w:szCs w:val="20"/>
-              </w:rPr>
-              <w:t>numbers:values</w:t>
-            </w:r>
-            <w:proofErr w:type="spellEnd"/>
+              <w:t>Comma separated  pairs of line numbers:values</w:t>
+            </w:r>
           </w:p>
         </w:tc>
         <w:tc>
@@ -44582,7 +43485,7 @@
     <w:lsdException w:name="Table Web 2" w:semiHidden="1" w:unhideWhenUsed="1"/>
     <w:lsdException w:name="Table Web 3" w:semiHidden="1" w:unhideWhenUsed="1"/>
     <w:lsdException w:name="Balloon Text" w:semiHidden="1" w:unhideWhenUsed="1"/>
-    <w:lsdException w:name="Table Grid" w:semiHidden="1" w:uiPriority="59" w:unhideWhenUsed="1"/>
+    <w:lsdException w:name="Table Grid" w:uiPriority="59"/>
     <w:lsdException w:name="Table Theme" w:semiHidden="1" w:unhideWhenUsed="1"/>
     <w:lsdException w:name="Placeholder Text" w:semiHidden="1"/>
     <w:lsdException w:name="No Spacing" w:uiPriority="1" w:qFormat="1"/>

</xml_diff>

<commit_message>
added sketch files for scratch3 Mirto
</commit_message>
<xml_diff>
--- a/ASIP/ASIP protocol reference.docx
+++ b/ASIP/ASIP protocol reference.docx
@@ -1,6 +1,6 @@
 
 <file path=word/document.xml><?xml version="1.0" encoding="utf-8"?>
-<w:document xmlns:wpc="http://schemas.microsoft.com/office/word/2010/wordprocessingCanvas" xmlns:cx="http://schemas.microsoft.com/office/drawing/2014/chartex" xmlns:cx1="http://schemas.microsoft.com/office/drawing/2015/9/8/chartex" xmlns:cx2="http://schemas.microsoft.com/office/drawing/2015/10/21/chartex" xmlns:cx3="http://schemas.microsoft.com/office/drawing/2016/5/9/chartex" xmlns:cx4="http://schemas.microsoft.com/office/drawing/2016/5/10/chartex" xmlns:cx5="http://schemas.microsoft.com/office/drawing/2016/5/11/chartex" xmlns:cx6="http://schemas.microsoft.com/office/drawing/2016/5/12/chartex" xmlns:cx7="http://schemas.microsoft.com/office/drawing/2016/5/13/chartex" xmlns:cx8="http://schemas.microsoft.com/office/drawing/2016/5/14/chartex" xmlns:mc="http://schemas.openxmlformats.org/markup-compatibility/2006" xmlns:aink="http://schemas.microsoft.com/office/drawing/2016/ink" xmlns:am3d="http://schemas.microsoft.com/office/drawing/2017/model3d" xmlns:o="urn:schemas-microsoft-com:office:office" xmlns:oel="http://schemas.microsoft.com/office/2019/extlst" xmlns:r="http://schemas.openxmlformats.org/officeDocument/2006/relationships" xmlns:m="http://schemas.openxmlformats.org/officeDocument/2006/math" xmlns:v="urn:schemas-microsoft-com:vml" xmlns:wp14="http://schemas.microsoft.com/office/word/2010/wordprocessingDrawing" xmlns:wp="http://schemas.openxmlformats.org/drawingml/2006/wordprocessingDrawing" xmlns:w10="urn:schemas-microsoft-com:office:word" xmlns:w="http://schemas.openxmlformats.org/wordprocessingml/2006/main" xmlns:w14="http://schemas.microsoft.com/office/word/2010/wordml" xmlns:w15="http://schemas.microsoft.com/office/word/2012/wordml" xmlns:w16cex="http://schemas.microsoft.com/office/word/2018/wordml/cex" xmlns:w16cid="http://schemas.microsoft.com/office/word/2016/wordml/cid" xmlns:w16="http://schemas.microsoft.com/office/word/2018/wordml" xmlns:w16du="http://schemas.microsoft.com/office/word/2023/wordml/word16du" xmlns:w16sdtdh="http://schemas.microsoft.com/office/word/2020/wordml/sdtdatahash" xmlns:w16se="http://schemas.microsoft.com/office/word/2015/wordml/symex" xmlns:wpg="http://schemas.microsoft.com/office/word/2010/wordprocessingGroup" xmlns:wpi="http://schemas.microsoft.com/office/word/2010/wordprocessingInk" xmlns:wne="http://schemas.microsoft.com/office/word/2006/wordml" xmlns:wps="http://schemas.microsoft.com/office/word/2010/wordprocessingShape" mc:Ignorable="w14 w15 w16se w16cid w16 w16cex w16sdtdh wp14">
+<w:document xmlns:wpc="http://schemas.microsoft.com/office/word/2010/wordprocessingCanvas" xmlns:cx="http://schemas.microsoft.com/office/drawing/2014/chartex" xmlns:cx1="http://schemas.microsoft.com/office/drawing/2015/9/8/chartex" xmlns:cx2="http://schemas.microsoft.com/office/drawing/2015/10/21/chartex" xmlns:cx3="http://schemas.microsoft.com/office/drawing/2016/5/9/chartex" xmlns:cx4="http://schemas.microsoft.com/office/drawing/2016/5/10/chartex" xmlns:cx5="http://schemas.microsoft.com/office/drawing/2016/5/11/chartex" xmlns:cx6="http://schemas.microsoft.com/office/drawing/2016/5/12/chartex" xmlns:cx7="http://schemas.microsoft.com/office/drawing/2016/5/13/chartex" xmlns:cx8="http://schemas.microsoft.com/office/drawing/2016/5/14/chartex" xmlns:mc="http://schemas.openxmlformats.org/markup-compatibility/2006" xmlns:aink="http://schemas.microsoft.com/office/drawing/2016/ink" xmlns:am3d="http://schemas.microsoft.com/office/drawing/2017/model3d" xmlns:o="urn:schemas-microsoft-com:office:office" xmlns:oel="http://schemas.microsoft.com/office/2019/extlst" xmlns:r="http://schemas.openxmlformats.org/officeDocument/2006/relationships" xmlns:m="http://schemas.openxmlformats.org/officeDocument/2006/math" xmlns:v="urn:schemas-microsoft-com:vml" xmlns:wp14="http://schemas.microsoft.com/office/word/2010/wordprocessingDrawing" xmlns:wp="http://schemas.openxmlformats.org/drawingml/2006/wordprocessingDrawing" xmlns:w10="urn:schemas-microsoft-com:office:word" xmlns:w="http://schemas.openxmlformats.org/wordprocessingml/2006/main" xmlns:w14="http://schemas.microsoft.com/office/word/2010/wordml" xmlns:w15="http://schemas.microsoft.com/office/word/2012/wordml" xmlns:w16cex="http://schemas.microsoft.com/office/word/2018/wordml/cex" xmlns:w16cid="http://schemas.microsoft.com/office/word/2016/wordml/cid" xmlns:w16="http://schemas.microsoft.com/office/word/2018/wordml" xmlns:w16sdtdh="http://schemas.microsoft.com/office/word/2020/wordml/sdtdatahash" xmlns:w16se="http://schemas.microsoft.com/office/word/2015/wordml/symex" xmlns:wpg="http://schemas.microsoft.com/office/word/2010/wordprocessingGroup" xmlns:wpi="http://schemas.microsoft.com/office/word/2010/wordprocessingInk" xmlns:wne="http://schemas.microsoft.com/office/word/2006/wordml" xmlns:wps="http://schemas.microsoft.com/office/word/2010/wordprocessingShape" mc:Ignorable="w14 w15 w16se w16cid w16 w16cex w16sdtdh wp14">
   <w:body>
     <w:p>
       <w:pPr>
@@ -165,7 +165,7 @@
           <w:sz w:val="20"/>
           <w:szCs w:val="20"/>
         </w:rPr>
-        <w:t>26</w:t>
+        <w:t>20</w:t>
       </w:r>
       <w:r>
         <w:rPr>
@@ -179,7 +179,7 @@
           <w:sz w:val="20"/>
           <w:szCs w:val="20"/>
         </w:rPr>
-        <w:t>Feb</w:t>
+        <w:t>July</w:t>
       </w:r>
       <w:r>
         <w:rPr>
@@ -1899,6 +1899,38 @@
           <w:rFonts w:cs="Consolas"/>
           <w:bCs/>
         </w:rPr>
+        <w:t xml:space="preserve">Added message to update SSID and Pw for boards with build-in </w:t>
+      </w:r>
+      <w:proofErr w:type="spellStart"/>
+      <w:proofErr w:type="gramStart"/>
+      <w:r>
+        <w:rPr>
+          <w:rFonts w:cs="Consolas"/>
+          <w:bCs/>
+        </w:rPr>
+        <w:t>WiFi</w:t>
+      </w:r>
+      <w:proofErr w:type="spellEnd"/>
+      <w:proofErr w:type="gramEnd"/>
+    </w:p>
+    <w:p>
+      <w:pPr>
+        <w:pStyle w:val="ListParagraph"/>
+        <w:numPr>
+          <w:ilvl w:val="0"/>
+          <w:numId w:val="5"/>
+        </w:numPr>
+        <w:spacing w:after="0"/>
+        <w:rPr>
+          <w:rFonts w:cs="Consolas"/>
+          <w:b/>
+        </w:rPr>
+      </w:pPr>
+      <w:r>
+        <w:rPr>
+          <w:rFonts w:cs="Consolas"/>
+          <w:bCs/>
+        </w:rPr>
         <w:t>Changes are backwards compatible – all ASIP 1.1 clients should work as is in V1.2</w:t>
       </w:r>
     </w:p>
@@ -2107,7 +2139,14 @@
         <w:rPr>
           <w:rFonts w:cs="Consolas"/>
         </w:rPr>
-        <w:t>he encoder event now uses the motor service ID ‘M’ rather than ‘E’.  The message fields have also changed to contain the number of pulses since the last message and the total pulse count.  Previously the fields were pulse width in microseconds and number of pulses since last message. A new message has been added to the protocol to enable a client to reset the total pulse count to zero</w:t>
+        <w:t xml:space="preserve">he encoder event now uses the motor service ID ‘M’ rather than ‘E’.  The message fields have also changed to contain the number of pulses since the last message and the total pulse count.  Previously the fields were pulse width in microseconds and number of pulses </w:t>
+      </w:r>
+      <w:r>
+        <w:rPr>
+          <w:rFonts w:cs="Consolas"/>
+        </w:rPr>
+        <w:lastRenderedPageBreak/>
+        <w:t>since last message. A new message has been added to the protocol to enable a client to reset the total pulse count to zero</w:t>
       </w:r>
       <w:r>
         <w:rPr>
@@ -16456,20 +16495,20 @@
         <w:tblLook w:val="04A0" w:firstRow="1" w:lastRow="0" w:firstColumn="1" w:lastColumn="0" w:noHBand="0" w:noVBand="1"/>
       </w:tblPr>
       <w:tblGrid>
-        <w:gridCol w:w="822"/>
+        <w:gridCol w:w="821"/>
         <w:gridCol w:w="266"/>
         <w:gridCol w:w="509"/>
-        <w:gridCol w:w="401"/>
-        <w:gridCol w:w="1558"/>
-        <w:gridCol w:w="806"/>
-        <w:gridCol w:w="2917"/>
+        <w:gridCol w:w="266"/>
+        <w:gridCol w:w="1507"/>
+        <w:gridCol w:w="996"/>
+        <w:gridCol w:w="2914"/>
         <w:gridCol w:w="810"/>
         <w:gridCol w:w="1153"/>
       </w:tblGrid>
       <w:tr>
         <w:tc>
           <w:tcPr>
-            <w:tcW w:w="822" w:type="dxa"/>
+            <w:tcW w:w="821" w:type="dxa"/>
           </w:tcPr>
           <w:p>
             <w:pPr>
@@ -16533,22 +16572,22 @@
         </w:tc>
         <w:tc>
           <w:tcPr>
-            <w:tcW w:w="401" w:type="dxa"/>
-          </w:tcPr>
-          <w:p>
-            <w:pPr>
-              <w:rPr>
-                <w:b/>
-                <w:color w:val="000000"/>
-                <w:sz w:val="20"/>
-                <w:szCs w:val="20"/>
-              </w:rPr>
-            </w:pPr>
-          </w:p>
-        </w:tc>
-        <w:tc>
-          <w:tcPr>
-            <w:tcW w:w="1558" w:type="dxa"/>
+            <w:tcW w:w="266" w:type="dxa"/>
+          </w:tcPr>
+          <w:p>
+            <w:pPr>
+              <w:rPr>
+                <w:b/>
+                <w:color w:val="000000"/>
+                <w:sz w:val="20"/>
+                <w:szCs w:val="20"/>
+              </w:rPr>
+            </w:pPr>
+          </w:p>
+        </w:tc>
+        <w:tc>
+          <w:tcPr>
+            <w:tcW w:w="1507" w:type="dxa"/>
           </w:tcPr>
           <w:p>
             <w:pPr>
@@ -16591,7 +16630,7 @@
         </w:tc>
         <w:tc>
           <w:tcPr>
-            <w:tcW w:w="806" w:type="dxa"/>
+            <w:tcW w:w="996" w:type="dxa"/>
           </w:tcPr>
           <w:p>
             <w:pPr>
@@ -16634,7 +16673,7 @@
         </w:tc>
         <w:tc>
           <w:tcPr>
-            <w:tcW w:w="2917" w:type="dxa"/>
+            <w:tcW w:w="2914" w:type="dxa"/>
           </w:tcPr>
           <w:p>
             <w:pPr>
@@ -16730,7 +16769,7 @@
         </w:trPr>
         <w:tc>
           <w:tcPr>
-            <w:tcW w:w="822" w:type="dxa"/>
+            <w:tcW w:w="821" w:type="dxa"/>
           </w:tcPr>
           <w:p>
             <w:pPr>
@@ -16846,7 +16885,7 @@
         </w:tc>
         <w:tc>
           <w:tcPr>
-            <w:tcW w:w="401" w:type="dxa"/>
+            <w:tcW w:w="266" w:type="dxa"/>
           </w:tcPr>
           <w:p>
             <w:pPr>
@@ -16868,7 +16907,7 @@
         </w:tc>
         <w:tc>
           <w:tcPr>
-            <w:tcW w:w="1558" w:type="dxa"/>
+            <w:tcW w:w="1507" w:type="dxa"/>
           </w:tcPr>
           <w:p>
             <w:pPr>
@@ -16890,7 +16929,7 @@
         </w:tc>
         <w:tc>
           <w:tcPr>
-            <w:tcW w:w="806" w:type="dxa"/>
+            <w:tcW w:w="996" w:type="dxa"/>
           </w:tcPr>
           <w:p>
             <w:pPr>
@@ -16912,7 +16951,7 @@
         </w:tc>
         <w:tc>
           <w:tcPr>
-            <w:tcW w:w="2917" w:type="dxa"/>
+            <w:tcW w:w="2914" w:type="dxa"/>
           </w:tcPr>
           <w:p>
             <w:pPr>
@@ -17049,15 +17088,6 @@
           <w:szCs w:val="20"/>
         </w:rPr>
       </w:pPr>
-    </w:p>
-    <w:p>
-      <w:pPr>
-        <w:spacing w:after="0"/>
-        <w:rPr>
-          <w:sz w:val="20"/>
-          <w:szCs w:val="20"/>
-        </w:rPr>
-      </w:pPr>
       <w:r>
         <w:rPr>
           <w:sz w:val="20"/>
@@ -17170,15 +17200,6 @@
         </w:rPr>
         <w:t>Reply: (TODO)</w:t>
       </w:r>
-    </w:p>
-    <w:p>
-      <w:pPr>
-        <w:spacing w:after="0"/>
-        <w:rPr>
-          <w:sz w:val="20"/>
-          <w:szCs w:val="20"/>
-        </w:rPr>
-      </w:pPr>
     </w:p>
     <w:p>
       <w:pPr>
@@ -18234,6 +18255,387 @@
           <w:szCs w:val="20"/>
         </w:rPr>
       </w:pPr>
+    </w:p>
+    <w:p>
+      <w:pPr>
+        <w:rPr>
+          <w:b/>
+          <w:sz w:val="20"/>
+          <w:szCs w:val="20"/>
+        </w:rPr>
+      </w:pPr>
+      <w:r>
+        <w:rPr>
+          <w:b/>
+          <w:sz w:val="20"/>
+          <w:szCs w:val="20"/>
+        </w:rPr>
+        <w:t xml:space="preserve">Configure SSID and Password </w:t>
+      </w:r>
+      <w:r>
+        <w:rPr>
+          <w:bCs/>
+          <w:sz w:val="20"/>
+          <w:szCs w:val="20"/>
+        </w:rPr>
+        <w:t>for boards with</w:t>
+      </w:r>
+      <w:r>
+        <w:rPr>
+          <w:bCs/>
+          <w:sz w:val="20"/>
+          <w:szCs w:val="20"/>
+        </w:rPr>
+        <w:t xml:space="preserve"> built-</w:t>
+      </w:r>
+      <w:proofErr w:type="gramStart"/>
+      <w:r>
+        <w:rPr>
+          <w:bCs/>
+          <w:sz w:val="20"/>
+          <w:szCs w:val="20"/>
+        </w:rPr>
+        <w:t xml:space="preserve">in </w:t>
+      </w:r>
+      <w:r>
+        <w:rPr>
+          <w:bCs/>
+          <w:sz w:val="20"/>
+          <w:szCs w:val="20"/>
+        </w:rPr>
+        <w:t xml:space="preserve"> </w:t>
+      </w:r>
+      <w:proofErr w:type="spellStart"/>
+      <w:r>
+        <w:rPr>
+          <w:bCs/>
+          <w:sz w:val="20"/>
+          <w:szCs w:val="20"/>
+        </w:rPr>
+        <w:t>WiFI</w:t>
+      </w:r>
+      <w:proofErr w:type="spellEnd"/>
+      <w:proofErr w:type="gramEnd"/>
+    </w:p>
+    <w:tbl>
+      <w:tblPr>
+        <w:tblStyle w:val="TableGrid"/>
+        <w:tblpPr w:leftFromText="180" w:rightFromText="180" w:vertAnchor="text" w:horzAnchor="margin" w:tblpY="146"/>
+        <w:tblW w:w="0" w:type="auto"/>
+        <w:tblLook w:val="04A0" w:firstRow="1" w:lastRow="0" w:firstColumn="1" w:lastColumn="0" w:noHBand="0" w:noVBand="1"/>
+      </w:tblPr>
+      <w:tblGrid>
+        <w:gridCol w:w="821"/>
+        <w:gridCol w:w="309"/>
+        <w:gridCol w:w="677"/>
+        <w:gridCol w:w="309"/>
+        <w:gridCol w:w="1105"/>
+        <w:gridCol w:w="1170"/>
+      </w:tblGrid>
+      <w:tr>
+        <w:tc>
+          <w:tcPr>
+            <w:tcW w:w="821" w:type="dxa"/>
+          </w:tcPr>
+          <w:p>
+            <w:pPr>
+              <w:rPr>
+                <w:b/>
+                <w:color w:val="000000"/>
+                <w:sz w:val="20"/>
+                <w:szCs w:val="20"/>
+              </w:rPr>
+            </w:pPr>
+            <w:r>
+              <w:rPr>
+                <w:b/>
+                <w:color w:val="000000"/>
+                <w:sz w:val="20"/>
+                <w:szCs w:val="20"/>
+              </w:rPr>
+              <w:t>Header</w:t>
+            </w:r>
+          </w:p>
+        </w:tc>
+        <w:tc>
+          <w:tcPr>
+            <w:tcW w:w="309" w:type="dxa"/>
+          </w:tcPr>
+          <w:p>
+            <w:pPr>
+              <w:rPr>
+                <w:b/>
+                <w:color w:val="000000"/>
+                <w:sz w:val="20"/>
+                <w:szCs w:val="20"/>
+              </w:rPr>
+            </w:pPr>
+          </w:p>
+        </w:tc>
+        <w:tc>
+          <w:tcPr>
+            <w:tcW w:w="677" w:type="dxa"/>
+          </w:tcPr>
+          <w:p>
+            <w:pPr>
+              <w:rPr>
+                <w:b/>
+                <w:color w:val="000000"/>
+                <w:sz w:val="20"/>
+                <w:szCs w:val="20"/>
+              </w:rPr>
+            </w:pPr>
+            <w:r>
+              <w:rPr>
+                <w:b/>
+                <w:color w:val="000000"/>
+                <w:sz w:val="20"/>
+                <w:szCs w:val="20"/>
+              </w:rPr>
+              <w:t>SSID</w:t>
+            </w:r>
+          </w:p>
+        </w:tc>
+        <w:tc>
+          <w:tcPr>
+            <w:tcW w:w="309" w:type="dxa"/>
+          </w:tcPr>
+          <w:p>
+            <w:pPr>
+              <w:rPr>
+                <w:b/>
+                <w:color w:val="000000"/>
+                <w:sz w:val="20"/>
+                <w:szCs w:val="20"/>
+              </w:rPr>
+            </w:pPr>
+          </w:p>
+        </w:tc>
+        <w:tc>
+          <w:tcPr>
+            <w:tcW w:w="1105" w:type="dxa"/>
+          </w:tcPr>
+          <w:p>
+            <w:pPr>
+              <w:rPr>
+                <w:b/>
+                <w:color w:val="000000"/>
+                <w:sz w:val="20"/>
+                <w:szCs w:val="20"/>
+              </w:rPr>
+            </w:pPr>
+            <w:r>
+              <w:rPr>
+                <w:b/>
+                <w:color w:val="000000"/>
+                <w:sz w:val="20"/>
+                <w:szCs w:val="20"/>
+              </w:rPr>
+              <w:t>Password</w:t>
+            </w:r>
+          </w:p>
+        </w:tc>
+        <w:tc>
+          <w:tcPr>
+            <w:tcW w:w="1170" w:type="dxa"/>
+          </w:tcPr>
+          <w:p>
+            <w:pPr>
+              <w:rPr>
+                <w:b/>
+                <w:color w:val="000000"/>
+                <w:sz w:val="20"/>
+                <w:szCs w:val="20"/>
+              </w:rPr>
+            </w:pPr>
+            <w:r>
+              <w:rPr>
+                <w:b/>
+                <w:color w:val="000000"/>
+                <w:sz w:val="20"/>
+                <w:szCs w:val="20"/>
+              </w:rPr>
+              <w:t>Terminator</w:t>
+            </w:r>
+          </w:p>
+        </w:tc>
+      </w:tr>
+      <w:tr>
+        <w:trPr>
+          <w:trHeight w:val="281"/>
+        </w:trPr>
+        <w:tc>
+          <w:tcPr>
+            <w:tcW w:w="821" w:type="dxa"/>
+          </w:tcPr>
+          <w:p>
+            <w:pPr>
+              <w:rPr>
+                <w:color w:val="000000"/>
+                <w:sz w:val="20"/>
+                <w:szCs w:val="20"/>
+              </w:rPr>
+            </w:pPr>
+            <w:r>
+              <w:rPr>
+                <w:color w:val="000000"/>
+                <w:sz w:val="20"/>
+                <w:szCs w:val="20"/>
+              </w:rPr>
+              <w:t>$$</w:t>
+            </w:r>
+            <w:r>
+              <w:rPr>
+                <w:color w:val="000000"/>
+                <w:sz w:val="20"/>
+                <w:szCs w:val="20"/>
+              </w:rPr>
+              <w:t xml:space="preserve"> </w:t>
+            </w:r>
+          </w:p>
+        </w:tc>
+        <w:tc>
+          <w:tcPr>
+            <w:tcW w:w="309" w:type="dxa"/>
+          </w:tcPr>
+          <w:p>
+            <w:pPr>
+              <w:rPr>
+                <w:color w:val="000000"/>
+                <w:sz w:val="20"/>
+                <w:szCs w:val="20"/>
+              </w:rPr>
+            </w:pPr>
+            <w:r>
+              <w:rPr>
+                <w:color w:val="000000"/>
+                <w:sz w:val="20"/>
+                <w:szCs w:val="20"/>
+              </w:rPr>
+              <w:t>|</w:t>
+            </w:r>
+          </w:p>
+        </w:tc>
+        <w:tc>
+          <w:tcPr>
+            <w:tcW w:w="677" w:type="dxa"/>
+          </w:tcPr>
+          <w:p>
+            <w:pPr>
+              <w:rPr>
+                <w:color w:val="000000"/>
+                <w:sz w:val="20"/>
+                <w:szCs w:val="20"/>
+              </w:rPr>
+            </w:pPr>
+            <w:r>
+              <w:rPr>
+                <w:color w:val="000000"/>
+                <w:sz w:val="20"/>
+                <w:szCs w:val="20"/>
+              </w:rPr>
+              <w:t>string</w:t>
+            </w:r>
+          </w:p>
+        </w:tc>
+        <w:tc>
+          <w:tcPr>
+            <w:tcW w:w="309" w:type="dxa"/>
+          </w:tcPr>
+          <w:p>
+            <w:pPr>
+              <w:rPr>
+                <w:color w:val="000000"/>
+                <w:sz w:val="20"/>
+                <w:szCs w:val="20"/>
+              </w:rPr>
+            </w:pPr>
+            <w:r>
+              <w:rPr>
+                <w:color w:val="000000"/>
+                <w:sz w:val="20"/>
+                <w:szCs w:val="20"/>
+              </w:rPr>
+              <w:t>|</w:t>
+            </w:r>
+          </w:p>
+        </w:tc>
+        <w:tc>
+          <w:tcPr>
+            <w:tcW w:w="1105" w:type="dxa"/>
+          </w:tcPr>
+          <w:p>
+            <w:pPr>
+              <w:rPr>
+                <w:color w:val="000000"/>
+                <w:sz w:val="20"/>
+                <w:szCs w:val="20"/>
+              </w:rPr>
+            </w:pPr>
+            <w:r>
+              <w:rPr>
+                <w:color w:val="000000"/>
+                <w:sz w:val="20"/>
+                <w:szCs w:val="20"/>
+              </w:rPr>
+              <w:t>string</w:t>
+            </w:r>
+          </w:p>
+        </w:tc>
+        <w:tc>
+          <w:tcPr>
+            <w:tcW w:w="1170" w:type="dxa"/>
+          </w:tcPr>
+          <w:p>
+            <w:pPr>
+              <w:rPr>
+                <w:color w:val="000000"/>
+                <w:sz w:val="20"/>
+                <w:szCs w:val="20"/>
+              </w:rPr>
+            </w:pPr>
+            <w:r>
+              <w:rPr>
+                <w:color w:val="000000"/>
+                <w:sz w:val="20"/>
+                <w:szCs w:val="20"/>
+              </w:rPr>
+              <w:t>‘\n’</w:t>
+            </w:r>
+          </w:p>
+        </w:tc>
+      </w:tr>
+    </w:tbl>
+    <w:p>
+      <w:pPr>
+        <w:rPr>
+          <w:sz w:val="20"/>
+          <w:szCs w:val="20"/>
+        </w:rPr>
+      </w:pPr>
+    </w:p>
+    <w:p>
+      <w:pPr>
+        <w:rPr>
+          <w:sz w:val="20"/>
+          <w:szCs w:val="20"/>
+        </w:rPr>
+      </w:pPr>
+    </w:p>
+    <w:p>
+      <w:pPr>
+        <w:rPr>
+          <w:sz w:val="20"/>
+          <w:szCs w:val="20"/>
+        </w:rPr>
+      </w:pPr>
+      <w:r>
+        <w:rPr>
+          <w:sz w:val="20"/>
+          <w:szCs w:val="20"/>
+        </w:rPr>
+        <w:t>Strings should contain between 2 and 31 characters</w:t>
+      </w:r>
       <w:r>
         <w:rPr>
           <w:sz w:val="20"/>
@@ -18442,30 +18844,14 @@
           <w:sz w:val="20"/>
           <w:szCs w:val="20"/>
         </w:rPr>
-        <w:t xml:space="preserve">some </w:t>
-      </w:r>
-      <w:r>
-        <w:rPr>
-          <w:sz w:val="20"/>
-          <w:szCs w:val="20"/>
-        </w:rPr>
-        <w:t xml:space="preserve">common </w:t>
-      </w:r>
-      <w:proofErr w:type="gramStart"/>
-      <w:r>
-        <w:rPr>
-          <w:sz w:val="20"/>
-          <w:szCs w:val="20"/>
-        </w:rPr>
-        <w:t>high level</w:t>
-      </w:r>
-      <w:proofErr w:type="gramEnd"/>
-      <w:r>
-        <w:rPr>
-          <w:sz w:val="20"/>
-          <w:szCs w:val="20"/>
-        </w:rPr>
-        <w:t xml:space="preserve"> </w:t>
+        <w:t xml:space="preserve">currently supported </w:t>
+      </w:r>
+      <w:r>
+        <w:rPr>
+          <w:sz w:val="20"/>
+          <w:szCs w:val="20"/>
+        </w:rPr>
+        <w:t xml:space="preserve">high level </w:t>
       </w:r>
       <w:r>
         <w:rPr>
@@ -18474,14 +18860,6 @@
         </w:rPr>
         <w:t>services.</w:t>
       </w:r>
-    </w:p>
-    <w:p>
-      <w:pPr>
-        <w:rPr>
-          <w:sz w:val="20"/>
-          <w:szCs w:val="20"/>
-        </w:rPr>
-      </w:pPr>
     </w:p>
     <w:p>
       <w:pPr>
@@ -20336,6 +20714,16 @@
     <w:p>
       <w:pPr>
         <w:rPr>
+          <w:sz w:val="20"/>
+          <w:szCs w:val="20"/>
+        </w:rPr>
+      </w:pPr>
+    </w:p>
+    <w:p>
+      <w:pPr>
+        <w:rPr>
+          <w:b/>
+          <w:bCs/>
           <w:sz w:val="20"/>
           <w:szCs w:val="20"/>
         </w:rPr>
@@ -23708,51 +24096,6 @@
           <w:szCs w:val="20"/>
         </w:rPr>
       </w:pPr>
-    </w:p>
-    <w:p>
-      <w:pPr>
-        <w:spacing w:after="0"/>
-        <w:rPr>
-          <w:sz w:val="20"/>
-          <w:szCs w:val="20"/>
-        </w:rPr>
-      </w:pPr>
-    </w:p>
-    <w:p>
-      <w:pPr>
-        <w:spacing w:after="0"/>
-        <w:rPr>
-          <w:sz w:val="20"/>
-          <w:szCs w:val="20"/>
-        </w:rPr>
-      </w:pPr>
-    </w:p>
-    <w:p>
-      <w:pPr>
-        <w:spacing w:after="0"/>
-        <w:rPr>
-          <w:sz w:val="20"/>
-          <w:szCs w:val="20"/>
-        </w:rPr>
-      </w:pPr>
-    </w:p>
-    <w:p>
-      <w:pPr>
-        <w:spacing w:after="0"/>
-        <w:rPr>
-          <w:sz w:val="20"/>
-          <w:szCs w:val="20"/>
-        </w:rPr>
-      </w:pPr>
-    </w:p>
-    <w:p>
-      <w:pPr>
-        <w:spacing w:after="0"/>
-        <w:rPr>
-          <w:sz w:val="20"/>
-          <w:szCs w:val="20"/>
-        </w:rPr>
-      </w:pPr>
       <w:r>
         <w:rPr>
           <w:sz w:val="20"/>
@@ -23760,15 +24103,6 @@
         </w:rPr>
         <w:t> </w:t>
       </w:r>
-    </w:p>
-    <w:p>
-      <w:pPr>
-        <w:spacing w:after="0"/>
-        <w:rPr>
-          <w:sz w:val="20"/>
-          <w:szCs w:val="20"/>
-        </w:rPr>
-      </w:pPr>
     </w:p>
     <w:p>
       <w:pPr>
@@ -23848,7 +24182,6 @@
                 <w:sz w:val="20"/>
                 <w:szCs w:val="20"/>
               </w:rPr>
-              <w:lastRenderedPageBreak/>
               <w:t>Header</w:t>
             </w:r>
           </w:p>
@@ -24916,14 +25249,6 @@
     <w:p>
       <w:pPr>
         <w:spacing w:after="0"/>
-        <w:rPr>
-          <w:sz w:val="20"/>
-          <w:szCs w:val="20"/>
-        </w:rPr>
-      </w:pPr>
-    </w:p>
-    <w:p>
-      <w:pPr>
         <w:rPr>
           <w:sz w:val="20"/>
           <w:szCs w:val="20"/>
@@ -26894,25 +27219,7 @@
           <w:sz w:val="20"/>
           <w:szCs w:val="20"/>
         </w:rPr>
-        <w:t xml:space="preserve">) method supporting </w:t>
-      </w:r>
-      <w:proofErr w:type="spellStart"/>
-      <w:r>
-        <w:rPr>
-          <w:bCs/>
-          <w:sz w:val="20"/>
-          <w:szCs w:val="20"/>
-        </w:rPr>
-        <w:t>callback</w:t>
-      </w:r>
-      <w:proofErr w:type="spellEnd"/>
-      <w:r>
-        <w:rPr>
-          <w:bCs/>
-          <w:sz w:val="20"/>
-          <w:szCs w:val="20"/>
-        </w:rPr>
-        <w:t xml:space="preserve"> function that enables setting </w:t>
+        <w:t xml:space="preserve">) method supporting callback function that enables setting </w:t>
       </w:r>
       <w:proofErr w:type="spellStart"/>
       <w:r>
@@ -27590,7 +27897,6 @@
           <w:sz w:val="20"/>
           <w:szCs w:val="20"/>
         </w:rPr>
-        <w:lastRenderedPageBreak/>
         <w:t xml:space="preserve"> </w:t>
       </w:r>
       <w:r>
@@ -27726,6 +28032,16 @@
     <w:p>
       <w:pPr>
         <w:rPr>
+          <w:sz w:val="20"/>
+          <w:szCs w:val="20"/>
+        </w:rPr>
+      </w:pPr>
+    </w:p>
+    <w:p>
+      <w:pPr>
+        <w:spacing w:after="0"/>
+        <w:rPr>
+          <w:b/>
           <w:sz w:val="20"/>
           <w:szCs w:val="20"/>
         </w:rPr>
@@ -28000,6 +28316,7 @@
                 <w:sz w:val="20"/>
                 <w:szCs w:val="20"/>
               </w:rPr>
+              <w:lastRenderedPageBreak/>
               <w:t>‘</w:t>
             </w:r>
             <w:proofErr w:type="gramStart"/>
@@ -31183,7 +31500,6 @@
           <w:sz w:val="20"/>
           <w:szCs w:val="20"/>
         </w:rPr>
-        <w:lastRenderedPageBreak/>
         <w:t>Request:</w:t>
       </w:r>
       <w:r>
@@ -31568,6 +31884,7 @@
           <w:sz w:val="20"/>
           <w:szCs w:val="20"/>
         </w:rPr>
+        <w:lastRenderedPageBreak/>
         <w:t>Reply:</w:t>
       </w:r>
     </w:p>
@@ -34400,6 +34717,7 @@
           <w:sz w:val="20"/>
           <w:szCs w:val="20"/>
         </w:rPr>
+        <w:lastRenderedPageBreak/>
         <w:t>Gyroscope</w:t>
       </w:r>
     </w:p>
@@ -36820,6 +37138,7 @@
                 <w:sz w:val="20"/>
                 <w:szCs w:val="20"/>
               </w:rPr>
+              <w:lastRenderedPageBreak/>
               <w:t>Header</w:t>
             </w:r>
           </w:p>
@@ -45975,7 +46294,7 @@
 </file>
 
 <file path=word/numbering.xml><?xml version="1.0" encoding="utf-8"?>
-<w:numbering xmlns:wpc="http://schemas.microsoft.com/office/word/2010/wordprocessingCanvas" xmlns:cx="http://schemas.microsoft.com/office/drawing/2014/chartex" xmlns:cx1="http://schemas.microsoft.com/office/drawing/2015/9/8/chartex" xmlns:cx2="http://schemas.microsoft.com/office/drawing/2015/10/21/chartex" xmlns:cx3="http://schemas.microsoft.com/office/drawing/2016/5/9/chartex" xmlns:cx4="http://schemas.microsoft.com/office/drawing/2016/5/10/chartex" xmlns:cx5="http://schemas.microsoft.com/office/drawing/2016/5/11/chartex" xmlns:cx6="http://schemas.microsoft.com/office/drawing/2016/5/12/chartex" xmlns:cx7="http://schemas.microsoft.com/office/drawing/2016/5/13/chartex" xmlns:cx8="http://schemas.microsoft.com/office/drawing/2016/5/14/chartex" xmlns:mc="http://schemas.openxmlformats.org/markup-compatibility/2006" xmlns:aink="http://schemas.microsoft.com/office/drawing/2016/ink" xmlns:am3d="http://schemas.microsoft.com/office/drawing/2017/model3d" xmlns:o="urn:schemas-microsoft-com:office:office" xmlns:oel="http://schemas.microsoft.com/office/2019/extlst" xmlns:r="http://schemas.openxmlformats.org/officeDocument/2006/relationships" xmlns:m="http://schemas.openxmlformats.org/officeDocument/2006/math" xmlns:v="urn:schemas-microsoft-com:vml" xmlns:wp14="http://schemas.microsoft.com/office/word/2010/wordprocessingDrawing" xmlns:wp="http://schemas.openxmlformats.org/drawingml/2006/wordprocessingDrawing" xmlns:w10="urn:schemas-microsoft-com:office:word" xmlns:w="http://schemas.openxmlformats.org/wordprocessingml/2006/main" xmlns:w14="http://schemas.microsoft.com/office/word/2010/wordml" xmlns:w15="http://schemas.microsoft.com/office/word/2012/wordml" xmlns:w16cex="http://schemas.microsoft.com/office/word/2018/wordml/cex" xmlns:w16cid="http://schemas.microsoft.com/office/word/2016/wordml/cid" xmlns:w16="http://schemas.microsoft.com/office/word/2018/wordml" xmlns:w16du="http://schemas.microsoft.com/office/word/2023/wordml/word16du" xmlns:w16sdtdh="http://schemas.microsoft.com/office/word/2020/wordml/sdtdatahash" xmlns:w16se="http://schemas.microsoft.com/office/word/2015/wordml/symex" xmlns:wpg="http://schemas.microsoft.com/office/word/2010/wordprocessingGroup" xmlns:wpi="http://schemas.microsoft.com/office/word/2010/wordprocessingInk" xmlns:wne="http://schemas.microsoft.com/office/word/2006/wordml" xmlns:wps="http://schemas.microsoft.com/office/word/2010/wordprocessingShape" mc:Ignorable="w14 w15 w16se w16cid w16 w16cex w16sdtdh wp14">
+<w:numbering xmlns:wpc="http://schemas.microsoft.com/office/word/2010/wordprocessingCanvas" xmlns:cx="http://schemas.microsoft.com/office/drawing/2014/chartex" xmlns:cx1="http://schemas.microsoft.com/office/drawing/2015/9/8/chartex" xmlns:cx2="http://schemas.microsoft.com/office/drawing/2015/10/21/chartex" xmlns:cx3="http://schemas.microsoft.com/office/drawing/2016/5/9/chartex" xmlns:cx4="http://schemas.microsoft.com/office/drawing/2016/5/10/chartex" xmlns:cx5="http://schemas.microsoft.com/office/drawing/2016/5/11/chartex" xmlns:cx6="http://schemas.microsoft.com/office/drawing/2016/5/12/chartex" xmlns:cx7="http://schemas.microsoft.com/office/drawing/2016/5/13/chartex" xmlns:cx8="http://schemas.microsoft.com/office/drawing/2016/5/14/chartex" xmlns:mc="http://schemas.openxmlformats.org/markup-compatibility/2006" xmlns:aink="http://schemas.microsoft.com/office/drawing/2016/ink" xmlns:am3d="http://schemas.microsoft.com/office/drawing/2017/model3d" xmlns:o="urn:schemas-microsoft-com:office:office" xmlns:oel="http://schemas.microsoft.com/office/2019/extlst" xmlns:r="http://schemas.openxmlformats.org/officeDocument/2006/relationships" xmlns:m="http://schemas.openxmlformats.org/officeDocument/2006/math" xmlns:v="urn:schemas-microsoft-com:vml" xmlns:wp14="http://schemas.microsoft.com/office/word/2010/wordprocessingDrawing" xmlns:wp="http://schemas.openxmlformats.org/drawingml/2006/wordprocessingDrawing" xmlns:w10="urn:schemas-microsoft-com:office:word" xmlns:w="http://schemas.openxmlformats.org/wordprocessingml/2006/main" xmlns:w14="http://schemas.microsoft.com/office/word/2010/wordml" xmlns:w15="http://schemas.microsoft.com/office/word/2012/wordml" xmlns:w16cex="http://schemas.microsoft.com/office/word/2018/wordml/cex" xmlns:w16cid="http://schemas.microsoft.com/office/word/2016/wordml/cid" xmlns:w16="http://schemas.microsoft.com/office/word/2018/wordml" xmlns:w16sdtdh="http://schemas.microsoft.com/office/word/2020/wordml/sdtdatahash" xmlns:w16se="http://schemas.microsoft.com/office/word/2015/wordml/symex" xmlns:wpg="http://schemas.microsoft.com/office/word/2010/wordprocessingGroup" xmlns:wpi="http://schemas.microsoft.com/office/word/2010/wordprocessingInk" xmlns:wne="http://schemas.microsoft.com/office/word/2006/wordml" xmlns:wps="http://schemas.microsoft.com/office/word/2010/wordprocessingShape" mc:Ignorable="w14 w15 w16se w16cid w16 w16cex w16sdtdh wp14">
   <w:abstractNum w:abstractNumId="0" w15:restartNumberingAfterBreak="0">
     <w:nsid w:val="388E5C3E"/>
     <w:multiLevelType w:val="hybridMultilevel"/>

</xml_diff>